<commit_message>
more credits + mockups to process
</commit_message>
<xml_diff>
--- a/Procesrapport.docx
+++ b/Procesrapport.docx
@@ -2443,11 +2443,9 @@
           <w:numId w:val="2"/>
         </w:numPr>
       </w:pPr>
-      <w:proofErr w:type="spellStart"/>
       <w:r>
         <w:t>Flowchart</w:t>
       </w:r>
-      <w:proofErr w:type="spellEnd"/>
     </w:p>
     <w:p>
       <w:pPr>
@@ -2579,86 +2577,623 @@
       <w:pPr>
         <w:pStyle w:val="Heading2"/>
       </w:pPr>
+    </w:p>
+    <w:p>
+      <w:pPr>
+        <w:pStyle w:val="Heading2"/>
+      </w:pPr>
       <w:r>
         <w:t>Estimeret tidsplan</w:t>
       </w:r>
     </w:p>
+    <w:p>
+      <w:r>
+        <w:drawing>
+          <wp:inline distT="0" distB="0" distL="0" distR="0" wp14:anchorId="41ACF7A6" wp14:editId="23A55FF1">
+            <wp:extent cx="5496692" cy="3153215"/>
+            <wp:effectExtent l="0" t="0" r="8890" b="9525"/>
+            <wp:docPr id="671204008" name="Picture 1"/>
+            <wp:cNvGraphicFramePr>
+              <a:graphicFrameLocks xmlns:a="http://schemas.openxmlformats.org/drawingml/2006/main" noChangeAspect="1"/>
+            </wp:cNvGraphicFramePr>
+            <a:graphic xmlns:a="http://schemas.openxmlformats.org/drawingml/2006/main">
+              <a:graphicData uri="http://schemas.openxmlformats.org/drawingml/2006/picture">
+                <pic:pic xmlns:pic="http://schemas.openxmlformats.org/drawingml/2006/picture">
+                  <pic:nvPicPr>
+                    <pic:cNvPr id="671204008" name=""/>
+                    <pic:cNvPicPr/>
+                  </pic:nvPicPr>
+                  <pic:blipFill>
+                    <a:blip r:embed="rId10"/>
+                    <a:stretch>
+                      <a:fillRect/>
+                    </a:stretch>
+                  </pic:blipFill>
+                  <pic:spPr>
+                    <a:xfrm>
+                      <a:off x="0" y="0"/>
+                      <a:ext cx="5496692" cy="3153215"/>
+                    </a:xfrm>
+                    <a:prstGeom prst="rect">
+                      <a:avLst/>
+                    </a:prstGeom>
+                  </pic:spPr>
+                </pic:pic>
+              </a:graphicData>
+            </a:graphic>
+          </wp:inline>
+        </w:drawing>
+      </w:r>
+    </w:p>
+    <w:p>
+      <w:r>
+        <w:t xml:space="preserve">Ovenfor ses </w:t>
+      </w:r>
+      <w:r>
+        <w:t xml:space="preserve">min estimerede tidsplan for projektet. </w:t>
+      </w:r>
+    </w:p>
+    <w:p>
+      <w:pPr>
+        <w:pStyle w:val="Heading2"/>
+      </w:pPr>
+      <w:bookmarkStart w:id="5" w:name="_Toc193360800"/>
+      <w:r>
+        <w:t>Estimeret flowchart</w:t>
+      </w:r>
+      <w:bookmarkEnd w:id="5"/>
+    </w:p>
+    <w:p>
+      <w:r>
+        <w:t>Her vises et flowcha</w:t>
+      </w:r>
+      <w:r>
+        <w:t>r</w:t>
+      </w:r>
+      <w:r>
+        <w:t>t over, hvordan jeg havde tænkt mig at flowet skulle være, før jeg startede med at udvikle projektet.</w:t>
+      </w:r>
+    </w:p>
+    <w:p>
+      <w:r>
+        <w:rPr>
+          <w:noProof/>
+        </w:rPr>
+        <w:lastRenderedPageBreak/>
+        <w:drawing>
+          <wp:inline distT="0" distB="0" distL="0" distR="0" wp14:anchorId="36B78595" wp14:editId="456A181D">
+            <wp:extent cx="3180797" cy="5457825"/>
+            <wp:effectExtent l="0" t="0" r="635" b="0"/>
+            <wp:docPr id="1272093914" name="Picture 2"/>
+            <wp:cNvGraphicFramePr>
+              <a:graphicFrameLocks xmlns:a="http://schemas.openxmlformats.org/drawingml/2006/main" noChangeAspect="1"/>
+            </wp:cNvGraphicFramePr>
+            <a:graphic xmlns:a="http://schemas.openxmlformats.org/drawingml/2006/main">
+              <a:graphicData uri="http://schemas.openxmlformats.org/drawingml/2006/picture">
+                <pic:pic xmlns:pic="http://schemas.openxmlformats.org/drawingml/2006/picture">
+                  <pic:nvPicPr>
+                    <pic:cNvPr id="0" name="Picture 1"/>
+                    <pic:cNvPicPr>
+                      <a:picLocks noChangeAspect="1" noChangeArrowheads="1"/>
+                    </pic:cNvPicPr>
+                  </pic:nvPicPr>
+                  <pic:blipFill>
+                    <a:blip r:embed="rId11">
+                      <a:extLst>
+                        <a:ext uri="{28A0092B-C50C-407E-A947-70E740481C1C}">
+                          <a14:useLocalDpi xmlns:a14="http://schemas.microsoft.com/office/drawing/2010/main" val="0"/>
+                        </a:ext>
+                      </a:extLst>
+                    </a:blip>
+                    <a:srcRect/>
+                    <a:stretch>
+                      <a:fillRect/>
+                    </a:stretch>
+                  </pic:blipFill>
+                  <pic:spPr bwMode="auto">
+                    <a:xfrm>
+                      <a:off x="0" y="0"/>
+                      <a:ext cx="3189916" cy="5473472"/>
+                    </a:xfrm>
+                    <a:prstGeom prst="rect">
+                      <a:avLst/>
+                    </a:prstGeom>
+                    <a:noFill/>
+                    <a:ln>
+                      <a:noFill/>
+                    </a:ln>
+                  </pic:spPr>
+                </pic:pic>
+              </a:graphicData>
+            </a:graphic>
+          </wp:inline>
+        </w:drawing>
+      </w:r>
+    </w:p>
     <w:p/>
+    <w:p>
+      <w:pPr>
+        <w:pStyle w:val="Heading2"/>
+      </w:pPr>
+      <w:bookmarkStart w:id="6" w:name="_Toc193360801"/>
+      <w:r>
+        <w:t>Mockups</w:t>
+      </w:r>
+      <w:bookmarkEnd w:id="6"/>
+    </w:p>
+    <w:p>
+      <w:r>
+        <w:t>I dette afsnit vil jeg gennemgå de mockups jeg fik lavet før jeg startede udviklingen.</w:t>
+      </w:r>
+    </w:p>
+    <w:p>
+      <w:pPr>
+        <w:pStyle w:val="Heading1"/>
+      </w:pPr>
+      <w:bookmarkStart w:id="7" w:name="_Toc193360802"/>
+      <w:r>
+        <w:rPr>
+          <w:noProof/>
+        </w:rPr>
+        <w:lastRenderedPageBreak/>
+        <w:drawing>
+          <wp:inline distT="0" distB="0" distL="0" distR="0" wp14:anchorId="21F1A1BB" wp14:editId="754FB1C7">
+            <wp:extent cx="2389494" cy="3105150"/>
+            <wp:effectExtent l="0" t="0" r="0" b="0"/>
+            <wp:docPr id="1988635360" name="Picture 3"/>
+            <wp:cNvGraphicFramePr>
+              <a:graphicFrameLocks xmlns:a="http://schemas.openxmlformats.org/drawingml/2006/main" noChangeAspect="1"/>
+            </wp:cNvGraphicFramePr>
+            <a:graphic xmlns:a="http://schemas.openxmlformats.org/drawingml/2006/main">
+              <a:graphicData uri="http://schemas.openxmlformats.org/drawingml/2006/picture">
+                <pic:pic xmlns:pic="http://schemas.openxmlformats.org/drawingml/2006/picture">
+                  <pic:nvPicPr>
+                    <pic:cNvPr id="0" name="Picture 2"/>
+                    <pic:cNvPicPr>
+                      <a:picLocks noChangeAspect="1" noChangeArrowheads="1"/>
+                    </pic:cNvPicPr>
+                  </pic:nvPicPr>
+                  <pic:blipFill>
+                    <a:blip r:embed="rId12" cstate="print">
+                      <a:extLst>
+                        <a:ext uri="{28A0092B-C50C-407E-A947-70E740481C1C}">
+                          <a14:useLocalDpi xmlns:a14="http://schemas.microsoft.com/office/drawing/2010/main" val="0"/>
+                        </a:ext>
+                      </a:extLst>
+                    </a:blip>
+                    <a:srcRect/>
+                    <a:stretch>
+                      <a:fillRect/>
+                    </a:stretch>
+                  </pic:blipFill>
+                  <pic:spPr bwMode="auto">
+                    <a:xfrm>
+                      <a:off x="0" y="0"/>
+                      <a:ext cx="2401700" cy="3121012"/>
+                    </a:xfrm>
+                    <a:prstGeom prst="rect">
+                      <a:avLst/>
+                    </a:prstGeom>
+                    <a:noFill/>
+                    <a:ln>
+                      <a:noFill/>
+                    </a:ln>
+                  </pic:spPr>
+                </pic:pic>
+              </a:graphicData>
+            </a:graphic>
+          </wp:inline>
+        </w:drawing>
+      </w:r>
+    </w:p>
+    <w:p>
+      <w:r>
+        <w:t>Forside / Destinationsvalgsside.</w:t>
+      </w:r>
+      <w:r>
+        <w:t xml:space="preserve"> (</w:t>
+      </w:r>
+      <w:proofErr w:type="spellStart"/>
+      <w:r>
+        <w:t>DestinationPickerPage</w:t>
+      </w:r>
+      <w:proofErr w:type="spellEnd"/>
+      <w:r>
+        <w:t>)</w:t>
+      </w:r>
+    </w:p>
+    <w:p>
+      <w:r>
+        <w:rPr>
+          <w:noProof/>
+        </w:rPr>
+        <w:drawing>
+          <wp:inline distT="0" distB="0" distL="0" distR="0" wp14:anchorId="077FF576" wp14:editId="4D84A8E2">
+            <wp:extent cx="2389919" cy="3228975"/>
+            <wp:effectExtent l="0" t="0" r="0" b="0"/>
+            <wp:docPr id="1951044727" name="Picture 4"/>
+            <wp:cNvGraphicFramePr>
+              <a:graphicFrameLocks xmlns:a="http://schemas.openxmlformats.org/drawingml/2006/main" noChangeAspect="1"/>
+            </wp:cNvGraphicFramePr>
+            <a:graphic xmlns:a="http://schemas.openxmlformats.org/drawingml/2006/main">
+              <a:graphicData uri="http://schemas.openxmlformats.org/drawingml/2006/picture">
+                <pic:pic xmlns:pic="http://schemas.openxmlformats.org/drawingml/2006/picture">
+                  <pic:nvPicPr>
+                    <pic:cNvPr id="0" name="Picture 3"/>
+                    <pic:cNvPicPr>
+                      <a:picLocks noChangeAspect="1" noChangeArrowheads="1"/>
+                    </pic:cNvPicPr>
+                  </pic:nvPicPr>
+                  <pic:blipFill>
+                    <a:blip r:embed="rId13" cstate="print">
+                      <a:extLst>
+                        <a:ext uri="{28A0092B-C50C-407E-A947-70E740481C1C}">
+                          <a14:useLocalDpi xmlns:a14="http://schemas.microsoft.com/office/drawing/2010/main" val="0"/>
+                        </a:ext>
+                      </a:extLst>
+                    </a:blip>
+                    <a:srcRect/>
+                    <a:stretch>
+                      <a:fillRect/>
+                    </a:stretch>
+                  </pic:blipFill>
+                  <pic:spPr bwMode="auto">
+                    <a:xfrm>
+                      <a:off x="0" y="0"/>
+                      <a:ext cx="2401936" cy="3245211"/>
+                    </a:xfrm>
+                    <a:prstGeom prst="rect">
+                      <a:avLst/>
+                    </a:prstGeom>
+                    <a:noFill/>
+                    <a:ln>
+                      <a:noFill/>
+                    </a:ln>
+                  </pic:spPr>
+                </pic:pic>
+              </a:graphicData>
+            </a:graphic>
+          </wp:inline>
+        </w:drawing>
+      </w:r>
+    </w:p>
+    <w:p>
+      <w:r>
+        <w:t>Præferencevalgssiden</w:t>
+      </w:r>
+      <w:r>
+        <w:t xml:space="preserve"> (</w:t>
+      </w:r>
+      <w:proofErr w:type="spellStart"/>
+      <w:r>
+        <w:t>UserPreferencesPage</w:t>
+      </w:r>
+      <w:proofErr w:type="spellEnd"/>
+      <w:r>
+        <w:t>)</w:t>
+      </w:r>
+    </w:p>
+    <w:p>
+      <w:r>
+        <w:rPr>
+          <w:noProof/>
+        </w:rPr>
+        <w:lastRenderedPageBreak/>
+        <w:drawing>
+          <wp:inline distT="0" distB="0" distL="0" distR="0" wp14:anchorId="3588CB0B" wp14:editId="39C251B3">
+            <wp:extent cx="2148349" cy="3095625"/>
+            <wp:effectExtent l="0" t="0" r="4445" b="0"/>
+            <wp:docPr id="949862153" name="Picture 5"/>
+            <wp:cNvGraphicFramePr>
+              <a:graphicFrameLocks xmlns:a="http://schemas.openxmlformats.org/drawingml/2006/main" noChangeAspect="1"/>
+            </wp:cNvGraphicFramePr>
+            <a:graphic xmlns:a="http://schemas.openxmlformats.org/drawingml/2006/main">
+              <a:graphicData uri="http://schemas.openxmlformats.org/drawingml/2006/picture">
+                <pic:pic xmlns:pic="http://schemas.openxmlformats.org/drawingml/2006/picture">
+                  <pic:nvPicPr>
+                    <pic:cNvPr id="0" name="Picture 4"/>
+                    <pic:cNvPicPr>
+                      <a:picLocks noChangeAspect="1" noChangeArrowheads="1"/>
+                    </pic:cNvPicPr>
+                  </pic:nvPicPr>
+                  <pic:blipFill>
+                    <a:blip r:embed="rId14" cstate="print">
+                      <a:extLst>
+                        <a:ext uri="{28A0092B-C50C-407E-A947-70E740481C1C}">
+                          <a14:useLocalDpi xmlns:a14="http://schemas.microsoft.com/office/drawing/2010/main" val="0"/>
+                        </a:ext>
+                      </a:extLst>
+                    </a:blip>
+                    <a:srcRect/>
+                    <a:stretch>
+                      <a:fillRect/>
+                    </a:stretch>
+                  </pic:blipFill>
+                  <pic:spPr bwMode="auto">
+                    <a:xfrm>
+                      <a:off x="0" y="0"/>
+                      <a:ext cx="2151272" cy="3099837"/>
+                    </a:xfrm>
+                    <a:prstGeom prst="rect">
+                      <a:avLst/>
+                    </a:prstGeom>
+                    <a:noFill/>
+                    <a:ln>
+                      <a:noFill/>
+                    </a:ln>
+                  </pic:spPr>
+                </pic:pic>
+              </a:graphicData>
+            </a:graphic>
+          </wp:inline>
+        </w:drawing>
+      </w:r>
+    </w:p>
+    <w:p>
+      <w:r>
+        <w:t>Forslagssiden (</w:t>
+      </w:r>
+      <w:proofErr w:type="spellStart"/>
+      <w:r>
+        <w:t>SuggestionsPage</w:t>
+      </w:r>
+      <w:proofErr w:type="spellEnd"/>
+      <w:r>
+        <w:t>)</w:t>
+      </w:r>
+    </w:p>
+    <w:p>
+      <w:r>
+        <w:rPr>
+          <w:noProof/>
+        </w:rPr>
+        <w:drawing>
+          <wp:inline distT="0" distB="0" distL="0" distR="0" wp14:anchorId="78E47816" wp14:editId="733E57FC">
+            <wp:extent cx="2267557" cy="3314700"/>
+            <wp:effectExtent l="0" t="0" r="0" b="0"/>
+            <wp:docPr id="44871892" name="Picture 6"/>
+            <wp:cNvGraphicFramePr>
+              <a:graphicFrameLocks xmlns:a="http://schemas.openxmlformats.org/drawingml/2006/main" noChangeAspect="1"/>
+            </wp:cNvGraphicFramePr>
+            <a:graphic xmlns:a="http://schemas.openxmlformats.org/drawingml/2006/main">
+              <a:graphicData uri="http://schemas.openxmlformats.org/drawingml/2006/picture">
+                <pic:pic xmlns:pic="http://schemas.openxmlformats.org/drawingml/2006/picture">
+                  <pic:nvPicPr>
+                    <pic:cNvPr id="0" name="Picture 5"/>
+                    <pic:cNvPicPr>
+                      <a:picLocks noChangeAspect="1" noChangeArrowheads="1"/>
+                    </pic:cNvPicPr>
+                  </pic:nvPicPr>
+                  <pic:blipFill>
+                    <a:blip r:embed="rId15" cstate="print">
+                      <a:extLst>
+                        <a:ext uri="{28A0092B-C50C-407E-A947-70E740481C1C}">
+                          <a14:useLocalDpi xmlns:a14="http://schemas.microsoft.com/office/drawing/2010/main" val="0"/>
+                        </a:ext>
+                      </a:extLst>
+                    </a:blip>
+                    <a:srcRect/>
+                    <a:stretch>
+                      <a:fillRect/>
+                    </a:stretch>
+                  </pic:blipFill>
+                  <pic:spPr bwMode="auto">
+                    <a:xfrm>
+                      <a:off x="0" y="0"/>
+                      <a:ext cx="2277608" cy="3329392"/>
+                    </a:xfrm>
+                    <a:prstGeom prst="rect">
+                      <a:avLst/>
+                    </a:prstGeom>
+                    <a:noFill/>
+                    <a:ln>
+                      <a:noFill/>
+                    </a:ln>
+                  </pic:spPr>
+                </pic:pic>
+              </a:graphicData>
+            </a:graphic>
+          </wp:inline>
+        </w:drawing>
+      </w:r>
+    </w:p>
+    <w:p>
+      <w:r>
+        <w:t xml:space="preserve">Siden for foreslåede </w:t>
+      </w:r>
+      <w:proofErr w:type="spellStart"/>
+      <w:r>
+        <w:t>dagssplaner</w:t>
+      </w:r>
+      <w:proofErr w:type="spellEnd"/>
+      <w:r>
+        <w:t xml:space="preserve"> (</w:t>
+      </w:r>
+      <w:proofErr w:type="spellStart"/>
+      <w:r>
+        <w:t>SuggestedDayPlansPage</w:t>
+      </w:r>
+      <w:proofErr w:type="spellEnd"/>
+      <w:r>
+        <w:t>)</w:t>
+      </w:r>
+    </w:p>
+    <w:p>
+      <w:r>
+        <w:rPr>
+          <w:noProof/>
+        </w:rPr>
+        <w:lastRenderedPageBreak/>
+        <w:drawing>
+          <wp:inline distT="0" distB="0" distL="0" distR="0" wp14:anchorId="2D42037C" wp14:editId="4128B2A1">
+            <wp:extent cx="1976417" cy="5553075"/>
+            <wp:effectExtent l="0" t="0" r="5080" b="0"/>
+            <wp:docPr id="1770547366" name="Picture 7"/>
+            <wp:cNvGraphicFramePr>
+              <a:graphicFrameLocks xmlns:a="http://schemas.openxmlformats.org/drawingml/2006/main" noChangeAspect="1"/>
+            </wp:cNvGraphicFramePr>
+            <a:graphic xmlns:a="http://schemas.openxmlformats.org/drawingml/2006/main">
+              <a:graphicData uri="http://schemas.openxmlformats.org/drawingml/2006/picture">
+                <pic:pic xmlns:pic="http://schemas.openxmlformats.org/drawingml/2006/picture">
+                  <pic:nvPicPr>
+                    <pic:cNvPr id="0" name="Picture 6"/>
+                    <pic:cNvPicPr>
+                      <a:picLocks noChangeAspect="1" noChangeArrowheads="1"/>
+                    </pic:cNvPicPr>
+                  </pic:nvPicPr>
+                  <pic:blipFill>
+                    <a:blip r:embed="rId16">
+                      <a:extLst>
+                        <a:ext uri="{28A0092B-C50C-407E-A947-70E740481C1C}">
+                          <a14:useLocalDpi xmlns:a14="http://schemas.microsoft.com/office/drawing/2010/main" val="0"/>
+                        </a:ext>
+                      </a:extLst>
+                    </a:blip>
+                    <a:srcRect/>
+                    <a:stretch>
+                      <a:fillRect/>
+                    </a:stretch>
+                  </pic:blipFill>
+                  <pic:spPr bwMode="auto">
+                    <a:xfrm>
+                      <a:off x="0" y="0"/>
+                      <a:ext cx="1982371" cy="5569803"/>
+                    </a:xfrm>
+                    <a:prstGeom prst="rect">
+                      <a:avLst/>
+                    </a:prstGeom>
+                    <a:noFill/>
+                    <a:ln>
+                      <a:noFill/>
+                    </a:ln>
+                  </pic:spPr>
+                </pic:pic>
+              </a:graphicData>
+            </a:graphic>
+          </wp:inline>
+        </w:drawing>
+      </w:r>
+    </w:p>
+    <w:p>
+      <w:r>
+        <w:t>Siden for detaljeret dagsplan (</w:t>
+      </w:r>
+      <w:proofErr w:type="spellStart"/>
+      <w:r>
+        <w:t>DetailedDayPlansPage</w:t>
+      </w:r>
+      <w:proofErr w:type="spellEnd"/>
+      <w:r>
+        <w:t>)</w:t>
+      </w:r>
+    </w:p>
+    <w:p>
+      <w:r>
+        <w:rPr>
+          <w:noProof/>
+        </w:rPr>
+        <w:lastRenderedPageBreak/>
+        <w:drawing>
+          <wp:inline distT="0" distB="0" distL="0" distR="0" wp14:anchorId="4706394E" wp14:editId="058FA876">
+            <wp:extent cx="2403942" cy="3362325"/>
+            <wp:effectExtent l="0" t="0" r="0" b="0"/>
+            <wp:docPr id="679277509" name="Picture 8"/>
+            <wp:cNvGraphicFramePr>
+              <a:graphicFrameLocks xmlns:a="http://schemas.openxmlformats.org/drawingml/2006/main" noChangeAspect="1"/>
+            </wp:cNvGraphicFramePr>
+            <a:graphic xmlns:a="http://schemas.openxmlformats.org/drawingml/2006/main">
+              <a:graphicData uri="http://schemas.openxmlformats.org/drawingml/2006/picture">
+                <pic:pic xmlns:pic="http://schemas.openxmlformats.org/drawingml/2006/picture">
+                  <pic:nvPicPr>
+                    <pic:cNvPr id="0" name="Picture 7"/>
+                    <pic:cNvPicPr>
+                      <a:picLocks noChangeAspect="1" noChangeArrowheads="1"/>
+                    </pic:cNvPicPr>
+                  </pic:nvPicPr>
+                  <pic:blipFill>
+                    <a:blip r:embed="rId17" cstate="print">
+                      <a:extLst>
+                        <a:ext uri="{28A0092B-C50C-407E-A947-70E740481C1C}">
+                          <a14:useLocalDpi xmlns:a14="http://schemas.microsoft.com/office/drawing/2010/main" val="0"/>
+                        </a:ext>
+                      </a:extLst>
+                    </a:blip>
+                    <a:srcRect/>
+                    <a:stretch>
+                      <a:fillRect/>
+                    </a:stretch>
+                  </pic:blipFill>
+                  <pic:spPr bwMode="auto">
+                    <a:xfrm>
+                      <a:off x="0" y="0"/>
+                      <a:ext cx="2411576" cy="3373003"/>
+                    </a:xfrm>
+                    <a:prstGeom prst="rect">
+                      <a:avLst/>
+                    </a:prstGeom>
+                    <a:noFill/>
+                    <a:ln>
+                      <a:noFill/>
+                    </a:ln>
+                  </pic:spPr>
+                </pic:pic>
+              </a:graphicData>
+            </a:graphic>
+          </wp:inline>
+        </w:drawing>
+      </w:r>
+    </w:p>
+    <w:p>
+      <w:r>
+        <w:t xml:space="preserve">Login side. </w:t>
+      </w:r>
+    </w:p>
     <w:p/>
     <w:p>
       <w:pPr>
+        <w:pStyle w:val="Heading1"/>
+      </w:pPr>
+      <w:r>
+        <w:t>Udviklingsprocessen</w:t>
+      </w:r>
+      <w:bookmarkEnd w:id="7"/>
+    </w:p>
+    <w:p>
+      <w:r>
+        <w:t>Hvad gik godt/skidt? Hvordan blev problemet løst</w:t>
+      </w:r>
+      <w:r>
+        <w:t>?</w:t>
+      </w:r>
+    </w:p>
+    <w:p>
+      <w:pPr>
         <w:pStyle w:val="Heading2"/>
       </w:pPr>
-      <w:bookmarkStart w:id="5" w:name="_Toc193360800"/>
-      <w:r>
-        <w:t xml:space="preserve">Estimeret </w:t>
-      </w:r>
-      <w:proofErr w:type="spellStart"/>
-      <w:r>
-        <w:t>flowchart</w:t>
-      </w:r>
-      <w:bookmarkEnd w:id="5"/>
-      <w:proofErr w:type="spellEnd"/>
+      <w:bookmarkStart w:id="8" w:name="_Toc193360803"/>
+      <w:r>
+        <w:t>.NET MAUI</w:t>
+      </w:r>
+      <w:bookmarkEnd w:id="8"/>
     </w:p>
     <w:p/>
     <w:p>
       <w:pPr>
         <w:pStyle w:val="Heading2"/>
       </w:pPr>
-      <w:bookmarkStart w:id="6" w:name="_Toc193360801"/>
-      <w:r>
-        <w:t>Mockups</w:t>
-      </w:r>
-      <w:bookmarkEnd w:id="6"/>
+      <w:bookmarkStart w:id="9" w:name="_Toc193360804"/>
+      <w:r>
+        <w:t>AWS</w:t>
+      </w:r>
+      <w:bookmarkEnd w:id="9"/>
     </w:p>
     <w:p/>
     <w:p>
       <w:pPr>
-        <w:pStyle w:val="Heading1"/>
-      </w:pPr>
-      <w:bookmarkStart w:id="7" w:name="_Toc193360802"/>
-      <w:r>
-        <w:t>Udviklingsprocessen</w:t>
-      </w:r>
-      <w:bookmarkEnd w:id="7"/>
-    </w:p>
-    <w:p>
-      <w:r>
-        <w:t>Hvad gik godt/skidt? Hvordan blev problemet løst</w:t>
-      </w:r>
-      <w:r>
-        <w:t>?</w:t>
-      </w:r>
-    </w:p>
-    <w:p>
-      <w:pPr>
         <w:pStyle w:val="Heading2"/>
       </w:pPr>
-      <w:bookmarkStart w:id="8" w:name="_Toc193360803"/>
-      <w:r>
-        <w:t>.NET MAUI</w:t>
-      </w:r>
-      <w:bookmarkEnd w:id="8"/>
-    </w:p>
-    <w:p/>
-    <w:p>
-      <w:pPr>
-        <w:pStyle w:val="Heading2"/>
-      </w:pPr>
-      <w:bookmarkStart w:id="9" w:name="_Toc193360804"/>
-      <w:r>
-        <w:t>AWS</w:t>
-      </w:r>
-      <w:bookmarkEnd w:id="9"/>
-    </w:p>
-    <w:p/>
-    <w:p>
-      <w:pPr>
-        <w:pStyle w:val="Heading2"/>
-      </w:pPr>
       <w:bookmarkStart w:id="10" w:name="_Toc193360805"/>
       <w:r>
-        <w:lastRenderedPageBreak/>
         <w:t xml:space="preserve">Google </w:t>
       </w:r>
       <w:proofErr w:type="spellStart"/>
@@ -2735,6 +3270,7 @@
       </w:pPr>
       <w:bookmarkStart w:id="16" w:name="_Toc193360811"/>
       <w:r>
+        <w:lastRenderedPageBreak/>
         <w:t>Perspektivering</w:t>
       </w:r>
       <w:bookmarkEnd w:id="16"/>
@@ -2758,7 +3294,125 @@
       <w:r>
         <w:t>Kilder</w:t>
       </w:r>
-    </w:p>
+      <w:r>
+        <w:t xml:space="preserve"> og referencer</w:t>
+      </w:r>
+    </w:p>
+    <w:p>
+      <w:pPr>
+        <w:pStyle w:val="Heading2"/>
+        <w:rPr>
+          <w:lang w:val="en-US"/>
+        </w:rPr>
+      </w:pPr>
+      <w:bookmarkStart w:id="18" w:name="_Toc193368539"/>
+      <w:r>
+        <w:rPr>
+          <w:lang w:val="en-US"/>
+        </w:rPr>
+        <w:t>YouTube</w:t>
+      </w:r>
+      <w:bookmarkEnd w:id="18"/>
+    </w:p>
+    <w:p>
+      <w:pPr>
+        <w:rPr>
+          <w:lang w:val="en-US"/>
+        </w:rPr>
+      </w:pPr>
+      <w:hyperlink r:id="rId18" w:history="1">
+        <w:r>
+          <w:rPr>
+            <w:rStyle w:val="Hyperlink"/>
+            <w:lang w:val="en-US"/>
+          </w:rPr>
+          <w:t>Amazon DynamoDB in .NET - The Getting Started Guide</w:t>
+        </w:r>
+      </w:hyperlink>
+      <w:r>
+        <w:rPr>
+          <w:lang w:val="en-US"/>
+        </w:rPr>
+        <w:t xml:space="preserve"> </w:t>
+      </w:r>
+      <w:r>
+        <w:rPr>
+          <w:lang w:val="en-US"/>
+        </w:rPr>
+        <w:t>– Mukesh Murugan</w:t>
+      </w:r>
+    </w:p>
+    <w:p>
+      <w:pPr>
+        <w:rPr>
+          <w:lang w:val="en-US"/>
+        </w:rPr>
+      </w:pPr>
+      <w:hyperlink r:id="rId19" w:history="1">
+        <w:r>
+          <w:rPr>
+            <w:rStyle w:val="Hyperlink"/>
+            <w:lang w:val="en-US"/>
+          </w:rPr>
+          <w:t>Deploy .Net Core Web API (.Net 8) to AWS Lambda Function from VS2022 and Config with The API Gateway</w:t>
+        </w:r>
+      </w:hyperlink>
+      <w:r>
+        <w:rPr>
+          <w:lang w:val="en-US"/>
+        </w:rPr>
+        <w:t xml:space="preserve"> – Lucky Happy</w:t>
+      </w:r>
+    </w:p>
+    <w:p>
+      <w:pPr>
+        <w:pStyle w:val="Heading2"/>
+      </w:pPr>
+      <w:bookmarkStart w:id="19" w:name="_Toc193368540"/>
+      <w:r>
+        <w:t>AI</w:t>
+      </w:r>
+      <w:bookmarkEnd w:id="19"/>
+    </w:p>
+    <w:p>
+      <w:hyperlink r:id="rId20" w:history="1">
+        <w:r>
+          <w:rPr>
+            <w:rStyle w:val="Hyperlink"/>
+          </w:rPr>
+          <w:t>ChatGPT</w:t>
+        </w:r>
+      </w:hyperlink>
+      <w:r>
+        <w:t xml:space="preserve"> </w:t>
+      </w:r>
+    </w:p>
+    <w:p>
+      <w:bookmarkStart w:id="20" w:name="_Hlk193368995"/>
+      <w:r>
+        <w:t>GitHub Copilot</w:t>
+      </w:r>
+    </w:p>
+    <w:p>
+      <w:pPr>
+        <w:pStyle w:val="Heading2"/>
+      </w:pPr>
+      <w:bookmarkStart w:id="21" w:name="_Toc193368541"/>
+      <w:bookmarkEnd w:id="20"/>
+      <w:r>
+        <w:t>Grafik</w:t>
+      </w:r>
+      <w:bookmarkEnd w:id="21"/>
+    </w:p>
+    <w:p>
+      <w:r>
+        <w:t>Michelle Wittstrøm Petersen – Mockups, app ikon og forsi</w:t>
+      </w:r>
+      <w:r>
+        <w:t>debillede.</w:t>
+      </w:r>
+    </w:p>
+    <w:p/>
     <w:p/>
     <w:p>
       <w:pPr>
@@ -2772,9 +3426,9 @@
     <w:p/>
     <w:p/>
     <w:sectPr>
-      <w:headerReference w:type="default" r:id="rId10"/>
-      <w:footerReference w:type="default" r:id="rId11"/>
-      <w:footerReference w:type="first" r:id="rId12"/>
+      <w:headerReference w:type="default" r:id="rId21"/>
+      <w:footerReference w:type="default" r:id="rId22"/>
+      <w:footerReference w:type="first" r:id="rId23"/>
       <w:pgSz w:w="11906" w:h="16838"/>
       <w:pgMar w:top="1440" w:right="1440" w:bottom="1440" w:left="1440" w:header="708" w:footer="708" w:gutter="0"/>
       <w:pgNumType w:start="0"/>
@@ -4316,6 +4970,18 @@
       <w:u w:val="single"/>
     </w:rPr>
   </w:style>
+  <w:style w:type="character" w:styleId="UnresolvedMention">
+    <w:name w:val="Unresolved Mention"/>
+    <w:basedOn w:val="DefaultParagraphFont"/>
+    <w:uiPriority w:val="99"/>
+    <w:semiHidden/>
+    <w:unhideWhenUsed/>
+    <w:rsid w:val="00637177"/>
+    <w:rPr>
+      <w:color w:val="605E5C"/>
+      <w:shd w:val="clear" w:color="auto" w:fill="E1DFDD"/>
+    </w:rPr>
+  </w:style>
 </w:styles>
 </file>
 

</xml_diff>

<commit_message>
første par afsnit af udviklingsprocessen.
</commit_message>
<xml_diff>
--- a/Procesrapport.docx
+++ b/Procesrapport.docx
@@ -2,6 +2,8 @@
 <file path=word/document.xml><?xml version="1.0" encoding="utf-8"?>
 <w:document xmlns:wpc="http://schemas.microsoft.com/office/word/2010/wordprocessingCanvas" xmlns:cx="http://schemas.microsoft.com/office/drawing/2014/chartex" xmlns:cx1="http://schemas.microsoft.com/office/drawing/2015/9/8/chartex" xmlns:cx2="http://schemas.microsoft.com/office/drawing/2015/10/21/chartex" xmlns:cx3="http://schemas.microsoft.com/office/drawing/2016/5/9/chartex" xmlns:cx4="http://schemas.microsoft.com/office/drawing/2016/5/10/chartex" xmlns:cx5="http://schemas.microsoft.com/office/drawing/2016/5/11/chartex" xmlns:cx6="http://schemas.microsoft.com/office/drawing/2016/5/12/chartex" xmlns:cx7="http://schemas.microsoft.com/office/drawing/2016/5/13/chartex" xmlns:cx8="http://schemas.microsoft.com/office/drawing/2016/5/14/chartex" xmlns:mc="http://schemas.openxmlformats.org/markup-compatibility/2006" xmlns:aink="http://schemas.microsoft.com/office/drawing/2016/ink" xmlns:am3d="http://schemas.microsoft.com/office/drawing/2017/model3d" xmlns:o="urn:schemas-microsoft-com:office:office" xmlns:oel="http://schemas.microsoft.com/office/2019/extlst" xmlns:r="http://schemas.openxmlformats.org/officeDocument/2006/relationships" xmlns:m="http://schemas.openxmlformats.org/officeDocument/2006/math" xmlns:v="urn:schemas-microsoft-com:vml" xmlns:wp14="http://schemas.microsoft.com/office/word/2010/wordprocessingDrawing" xmlns:wp="http://schemas.openxmlformats.org/drawingml/2006/wordprocessingDrawing" xmlns:w10="urn:schemas-microsoft-com:office:word" xmlns:w="http://schemas.openxmlformats.org/wordprocessingml/2006/main" xmlns:w14="http://schemas.microsoft.com/office/word/2010/wordml" xmlns:w15="http://schemas.microsoft.com/office/word/2012/wordml" xmlns:w16cex="http://schemas.microsoft.com/office/word/2018/wordml/cex" xmlns:w16cid="http://schemas.microsoft.com/office/word/2016/wordml/cid" xmlns:w16="http://schemas.microsoft.com/office/word/2018/wordml" xmlns:w16sdtdh="http://schemas.microsoft.com/office/word/2020/wordml/sdtdatahash" xmlns:w16se="http://schemas.microsoft.com/office/word/2015/wordml/symex" xmlns:wpg="http://schemas.microsoft.com/office/word/2010/wordprocessingGroup" xmlns:wpi="http://schemas.microsoft.com/office/word/2010/wordprocessingInk" xmlns:wne="http://schemas.microsoft.com/office/word/2006/wordml" xmlns:wps="http://schemas.microsoft.com/office/word/2010/wordprocessingShape" mc:Ignorable="w14 w15 w16se w16cid w16 w16cex w16sdtdh wp14">
   <w:body>
+    <w:bookmarkStart w:id="0" w:name="_Hlk193383124" w:displacedByCustomXml="next"/>
+    <w:bookmarkEnd w:id="0" w:displacedByCustomXml="next"/>
     <w:sdt>
       <w:sdtPr>
         <w:id w:val="1336499311"/>
@@ -2052,12 +2054,12 @@
       <w:pPr>
         <w:pStyle w:val="Heading1"/>
       </w:pPr>
-      <w:bookmarkStart w:id="0" w:name="_Toc193360794"/>
+      <w:bookmarkStart w:id="1" w:name="_Toc193360794"/>
       <w:r>
         <w:lastRenderedPageBreak/>
         <w:t>Casebeskrivelse</w:t>
       </w:r>
-      <w:bookmarkEnd w:id="0"/>
+      <w:bookmarkEnd w:id="1"/>
     </w:p>
     <w:p>
       <w:r>
@@ -2068,11 +2070,11 @@
       <w:pPr>
         <w:pStyle w:val="Heading1"/>
       </w:pPr>
-      <w:bookmarkStart w:id="1" w:name="_Toc193360795"/>
+      <w:bookmarkStart w:id="2" w:name="_Toc193360795"/>
       <w:r>
         <w:t>Problemformulering</w:t>
       </w:r>
-      <w:bookmarkEnd w:id="1"/>
+      <w:bookmarkEnd w:id="2"/>
     </w:p>
     <w:p>
       <w:r>
@@ -2083,21 +2085,21 @@
       <w:pPr>
         <w:pStyle w:val="Heading1"/>
       </w:pPr>
-      <w:bookmarkStart w:id="2" w:name="_Toc193360796"/>
+      <w:bookmarkStart w:id="3" w:name="_Toc193360796"/>
       <w:r>
         <w:t>Metode</w:t>
       </w:r>
-      <w:bookmarkEnd w:id="2"/>
+      <w:bookmarkEnd w:id="3"/>
     </w:p>
     <w:p>
       <w:pPr>
         <w:pStyle w:val="Heading2"/>
       </w:pPr>
-      <w:bookmarkStart w:id="3" w:name="_Toc193360797"/>
+      <w:bookmarkStart w:id="4" w:name="_Toc193360797"/>
       <w:r>
         <w:t>Anvendte fagområder</w:t>
       </w:r>
-      <w:bookmarkEnd w:id="3"/>
+      <w:bookmarkEnd w:id="4"/>
     </w:p>
     <w:p>
       <w:r>
@@ -2185,11 +2187,11 @@
       <w:pPr>
         <w:pStyle w:val="Heading2"/>
       </w:pPr>
-      <w:bookmarkStart w:id="4" w:name="_Toc193360798"/>
+      <w:bookmarkStart w:id="5" w:name="_Toc193360798"/>
       <w:r>
         <w:t xml:space="preserve">Anvendte </w:t>
       </w:r>
-      <w:bookmarkEnd w:id="4"/>
+      <w:bookmarkEnd w:id="5"/>
       <w:r>
         <w:t>teknologier</w:t>
       </w:r>
@@ -2490,15 +2492,7 @@
         <w:br/>
       </w:r>
       <w:r>
-        <w:t xml:space="preserve">Hvis jeg lavede mit projekt i </w:t>
-      </w:r>
-      <w:proofErr w:type="gramStart"/>
-      <w:r>
-        <w:t>eksempelvis</w:t>
-      </w:r>
-      <w:proofErr w:type="gramEnd"/>
-      <w:r>
-        <w:t xml:space="preserve"> </w:t>
+        <w:t xml:space="preserve">Hvis jeg lavede mit projekt i eksempelvis </w:t>
       </w:r>
       <w:proofErr w:type="spellStart"/>
       <w:r>
@@ -2637,11 +2631,11 @@
       <w:pPr>
         <w:pStyle w:val="Heading2"/>
       </w:pPr>
-      <w:bookmarkStart w:id="5" w:name="_Toc193360800"/>
+      <w:bookmarkStart w:id="6" w:name="_Toc193360800"/>
       <w:r>
         <w:t>Estimeret flowchart</w:t>
       </w:r>
-      <w:bookmarkEnd w:id="5"/>
+      <w:bookmarkEnd w:id="6"/>
     </w:p>
     <w:p>
       <w:r>
@@ -2715,32 +2709,565 @@
       <w:pPr>
         <w:pStyle w:val="Heading2"/>
       </w:pPr>
-      <w:bookmarkStart w:id="6" w:name="_Toc193360801"/>
+      <w:bookmarkStart w:id="7" w:name="_Toc193360801"/>
       <w:r>
         <w:t>Mockups</w:t>
       </w:r>
-      <w:bookmarkEnd w:id="6"/>
+      <w:bookmarkEnd w:id="7"/>
     </w:p>
     <w:p>
       <w:r>
         <w:t>I dette afsnit vil jeg gennemgå de mockups jeg fik lavet før jeg startede udviklingen.</w:t>
       </w:r>
+      <w:r>
+        <w:t xml:space="preserve"> Disse ligger som bilag 1.</w:t>
+      </w:r>
+    </w:p>
+    <w:p>
+      <w:bookmarkStart w:id="8" w:name="_Toc193360802"/>
+      <w:r>
+        <w:t xml:space="preserve">Mine mockups dækker ret godt over de funktioner, som også endte med at komme med i appen i sidste ende. Har bygget min app meget med udgangspunkt i disse. </w:t>
+      </w:r>
+      <w:r>
+        <w:br/>
+        <w:t xml:space="preserve">På tegningerne kan man se en login-side, hvor der også er gjort tanker om brugeroprettelse. Der ses et udkast til </w:t>
+      </w:r>
+      <w:proofErr w:type="spellStart"/>
+      <w:r>
+        <w:t>DestinationPickerPage</w:t>
+      </w:r>
+      <w:proofErr w:type="spellEnd"/>
+      <w:r>
+        <w:t xml:space="preserve">, som er appens startside, hele vejen til siden for den detaljerede dagsplan med navigation, som er sidste side i min app. </w:t>
+      </w:r>
     </w:p>
     <w:p>
       <w:pPr>
         <w:pStyle w:val="Heading1"/>
       </w:pPr>
-      <w:bookmarkStart w:id="7" w:name="_Toc193360802"/>
+      <w:r>
+        <w:t>Udviklingsprocessen</w:t>
+      </w:r>
+      <w:bookmarkEnd w:id="8"/>
+    </w:p>
+    <w:p>
+      <w:r>
+        <w:t>I dette afsnit vil jeg skrive lidt om, hvad der gik godt og mindre godt under udviklingsprocessen. Jeg vil også sætte nogle ord på, hvordan jeg fik løst de problemer der opstod undervejs.</w:t>
+      </w:r>
+      <w:r>
+        <w:t xml:space="preserve"> Jeg vil komme forbi alle de mest centrale elementer i min app. </w:t>
+      </w:r>
+    </w:p>
+    <w:p>
+      <w:pPr>
+        <w:pStyle w:val="Heading2"/>
+      </w:pPr>
+      <w:bookmarkStart w:id="9" w:name="_Toc193360803"/>
+      <w:r>
+        <w:lastRenderedPageBreak/>
+        <w:t xml:space="preserve">.NET </w:t>
+      </w:r>
+      <w:r>
+        <w:t>(</w:t>
+      </w:r>
+      <w:r>
+        <w:t>MAUI</w:t>
+      </w:r>
+      <w:bookmarkEnd w:id="9"/>
+      <w:r>
+        <w:t xml:space="preserve"> og Web API)</w:t>
+      </w:r>
+    </w:p>
+    <w:p>
+      <w:r>
+        <w:t xml:space="preserve">Grunden til at jeg valgte MAUI, var en kombination af to ting: 1. Jeg ville udfordre mig selv med at lave en mobil app, efter mit fejlslagne projekt på hovedforløb 5. 2. Jeg er allerede godt bekendt med .NET, som nævnt tidligere. </w:t>
+      </w:r>
+    </w:p>
+    <w:p>
+      <w:r>
+        <w:t>Selve opsætningen gik nemt</w:t>
+      </w:r>
+      <w:r>
+        <w:t xml:space="preserve"> – Jeg valgte MAUI skabelonen i VS22 og på meget kort tid havde jeg nogle grundlæggende filer og mapper på plads.</w:t>
+      </w:r>
+    </w:p>
+    <w:p>
+      <w:r>
+        <w:t>Det første jeg gjorde, var at tilføje et Web API til mit projekt og begynde at bygge mine datamodeller og controllere.</w:t>
+      </w:r>
+    </w:p>
+    <w:p>
+      <w:r>
+        <w:t xml:space="preserve">Gennem hele processen, var dét at arbejde med .NET klart det der kørte mest flydende og med meget få problemer undervejs. De få der kom, indebar ofte at jeg manglede en </w:t>
+      </w:r>
+      <w:proofErr w:type="spellStart"/>
+      <w:r>
+        <w:t>NuGet</w:t>
+      </w:r>
+      <w:proofErr w:type="spellEnd"/>
+      <w:r>
+        <w:t xml:space="preserve"> pakke eller lign. Dette løses ret nemt gennem </w:t>
+      </w:r>
+      <w:proofErr w:type="spellStart"/>
+      <w:r>
+        <w:t>NuGet</w:t>
+      </w:r>
+      <w:proofErr w:type="spellEnd"/>
+      <w:r>
+        <w:t xml:space="preserve"> </w:t>
+      </w:r>
+      <w:proofErr w:type="spellStart"/>
+      <w:r>
+        <w:t>Packet</w:t>
+      </w:r>
+      <w:proofErr w:type="spellEnd"/>
+      <w:r>
+        <w:t xml:space="preserve"> Manageren i VS22. </w:t>
+      </w:r>
+    </w:p>
+    <w:p>
+      <w:r>
+        <w:t xml:space="preserve">Da jeg ikke har arbejdet meget med </w:t>
+      </w:r>
+      <w:proofErr w:type="spellStart"/>
+      <w:r>
+        <w:t>APIer</w:t>
+      </w:r>
+      <w:proofErr w:type="spellEnd"/>
+      <w:r>
+        <w:t xml:space="preserve"> var jeg lidt i tvivl om, hvordan jeg skulle bygge mine datamodeller og controllere. Dette fik jeg hjælp til ved google søgninger og AI. </w:t>
+      </w:r>
+    </w:p>
+    <w:p>
+      <w:r>
+        <w:t>Generelt kørte denne del af processen uden de helt store problemer.</w:t>
+      </w:r>
+    </w:p>
+    <w:p>
+      <w:pPr>
+        <w:pStyle w:val="Heading2"/>
+      </w:pPr>
+      <w:bookmarkStart w:id="10" w:name="_Toc193360804"/>
+      <w:r>
+        <w:t>AWS</w:t>
+      </w:r>
+      <w:bookmarkEnd w:id="10"/>
+    </w:p>
+    <w:p>
+      <w:r>
+        <w:t xml:space="preserve">Til at hoste min app online, havde jeg tænkt at bruge AWS. De har et ret generøst </w:t>
+      </w:r>
+      <w:proofErr w:type="spellStart"/>
+      <w:r>
+        <w:t>Free</w:t>
+      </w:r>
+      <w:proofErr w:type="spellEnd"/>
+      <w:r>
+        <w:t xml:space="preserve"> Tier, så man hurtigt kan få sin app i luften uden omkostninger. I hvert fald ikke for et projekt så lille som mit.</w:t>
+      </w:r>
+    </w:p>
+    <w:p>
+      <w:r>
+        <w:t xml:space="preserve">Til selve </w:t>
+      </w:r>
+      <w:proofErr w:type="spellStart"/>
+      <w:r>
+        <w:t>hosting</w:t>
+      </w:r>
+      <w:proofErr w:type="spellEnd"/>
+      <w:r>
+        <w:t xml:space="preserve"> af appen brug</w:t>
+      </w:r>
+      <w:r>
+        <w:t>t</w:t>
+      </w:r>
+      <w:r>
+        <w:t xml:space="preserve">e jeg Lambda, som </w:t>
+      </w:r>
+      <w:r>
+        <w:t xml:space="preserve">en serverløs tjeneste, som kører kode uden behov for serveradministration. </w:t>
+      </w:r>
+      <w:r>
+        <w:t>Denne</w:t>
+      </w:r>
+      <w:r>
+        <w:t xml:space="preserve"> aktiveres automatisk ved specifikke hændelser eller HTTP-kald.</w:t>
+      </w:r>
+      <w:r>
+        <w:t xml:space="preserve"> </w:t>
+      </w:r>
+      <w:r>
+        <w:br/>
+      </w:r>
+      <w:r>
+        <w:t>Da AWS ikke er en integreret del af Microsofts ”</w:t>
+      </w:r>
+      <w:proofErr w:type="spellStart"/>
+      <w:r>
+        <w:t>øko-system</w:t>
+      </w:r>
+      <w:proofErr w:type="spellEnd"/>
+      <w:r>
+        <w:t xml:space="preserve">” som </w:t>
+      </w:r>
+      <w:proofErr w:type="spellStart"/>
+      <w:r>
+        <w:t>Azure</w:t>
+      </w:r>
+      <w:proofErr w:type="spellEnd"/>
+      <w:r>
+        <w:t>, krævede det lidt mere opsætning</w:t>
+      </w:r>
+      <w:r>
+        <w:t>. Til at få styr på denne del, fandt jeg en YouTube video, der på trods af at være indtalt af AI, gav en god guide til opsætningen.</w:t>
+      </w:r>
+    </w:p>
+    <w:p>
+      <w:r>
+        <w:t xml:space="preserve">Til at håndtere API kald brugte jeg API Gateway, som er en service, som gør det muligt at administrere og sikre mine </w:t>
+      </w:r>
+      <w:proofErr w:type="spellStart"/>
+      <w:r>
+        <w:t>APIer</w:t>
+      </w:r>
+      <w:proofErr w:type="spellEnd"/>
+      <w:r>
+        <w:t xml:space="preserve"> online og forbinde klienter med mine backend services.</w:t>
+      </w:r>
+      <w:r>
+        <w:t xml:space="preserve"> </w:t>
+      </w:r>
+      <w:r>
+        <w:br/>
+        <w:t xml:space="preserve">Opsætningen af denne foregik for det meste online, efter jeg havde bygget mine controllere i mit .NET projekt. Her skulle jeg opbygge min API til at spejle de </w:t>
+      </w:r>
+      <w:proofErr w:type="spellStart"/>
+      <w:r>
+        <w:t>endpoints</w:t>
+      </w:r>
+      <w:proofErr w:type="spellEnd"/>
+      <w:r>
+        <w:t xml:space="preserve"> og metoder jeg havde i mit projekt.</w:t>
+      </w:r>
+    </w:p>
+    <w:p>
+      <w:r>
+        <w:t xml:space="preserve">Som min database valgte jeg at gå med </w:t>
+      </w:r>
+      <w:proofErr w:type="spellStart"/>
+      <w:r>
+        <w:t>DynamoDB</w:t>
+      </w:r>
+      <w:proofErr w:type="spellEnd"/>
+      <w:r>
+        <w:t xml:space="preserve">, </w:t>
+      </w:r>
+      <w:r>
+        <w:t xml:space="preserve">som er en </w:t>
+      </w:r>
+      <w:proofErr w:type="spellStart"/>
+      <w:r>
+        <w:t>NoSQL</w:t>
+      </w:r>
+      <w:proofErr w:type="spellEnd"/>
+      <w:r>
+        <w:t xml:space="preserve"> database. </w:t>
+      </w:r>
+      <w:proofErr w:type="spellStart"/>
+      <w:r>
+        <w:t>NoSQL</w:t>
+      </w:r>
+      <w:proofErr w:type="spellEnd"/>
+      <w:r>
+        <w:t xml:space="preserve"> er en </w:t>
+      </w:r>
+      <w:proofErr w:type="spellStart"/>
+      <w:r>
+        <w:t>en</w:t>
+      </w:r>
+      <w:proofErr w:type="spellEnd"/>
+      <w:r>
+        <w:t xml:space="preserve"> type database, som gemmer data i fleksible strukturer, som f.eks. dokumenter eller nøgleværdier. Dette giver større fleksibilitet end traditionelle tabeller.</w:t>
+      </w:r>
+      <w:r>
+        <w:br/>
+        <w:t xml:space="preserve">Opsætningen af denne foregik gennem </w:t>
+      </w:r>
+      <w:proofErr w:type="spellStart"/>
+      <w:r>
+        <w:t>NoSQL</w:t>
+      </w:r>
+      <w:proofErr w:type="spellEnd"/>
+      <w:r>
+        <w:t xml:space="preserve"> Workbench, som er et stykke software AWS har lavet til netop dette formål. </w:t>
+      </w:r>
+      <w:r>
+        <w:br/>
+        <w:t xml:space="preserve">Da </w:t>
+      </w:r>
+      <w:proofErr w:type="spellStart"/>
+      <w:r>
+        <w:t>NoSQL</w:t>
+      </w:r>
+      <w:proofErr w:type="spellEnd"/>
+      <w:r>
+        <w:t xml:space="preserve"> er nyt for mig, skulle jeg også lige bruge lidt tid på at sætte mig ind i dette, men alt i alt gav det ikke de store problemer.</w:t>
+      </w:r>
+    </w:p>
+    <w:p>
+      <w:pPr>
+        <w:pStyle w:val="Heading2"/>
+      </w:pPr>
+      <w:bookmarkStart w:id="11" w:name="_Toc193360805"/>
+      <w:r>
+        <w:t xml:space="preserve">Google </w:t>
+      </w:r>
+      <w:proofErr w:type="spellStart"/>
+      <w:r>
+        <w:t>APIs</w:t>
+      </w:r>
+      <w:bookmarkEnd w:id="11"/>
+      <w:proofErr w:type="spellEnd"/>
+    </w:p>
+    <w:p>
+      <w:r>
+        <w:t xml:space="preserve">Jeg vidste at jeg skulle </w:t>
+      </w:r>
+    </w:p>
+    <w:p/>
+    <w:p>
+      <w:pPr>
+        <w:pStyle w:val="Heading2"/>
+      </w:pPr>
+      <w:bookmarkStart w:id="12" w:name="_Toc193360807"/>
+      <w:r>
+        <w:lastRenderedPageBreak/>
+        <w:t>Brugerhåndtering</w:t>
+      </w:r>
+      <w:bookmarkEnd w:id="12"/>
+    </w:p>
+    <w:p/>
+    <w:p>
+      <w:pPr>
+        <w:pStyle w:val="Heading2"/>
+      </w:pPr>
+      <w:bookmarkStart w:id="13" w:name="_Toc193360808"/>
+      <w:r>
+        <w:t>Generering af planer</w:t>
+      </w:r>
+      <w:bookmarkEnd w:id="13"/>
+    </w:p>
+    <w:p/>
+    <w:p>
+      <w:pPr>
+        <w:pStyle w:val="Heading2"/>
+      </w:pPr>
+      <w:bookmarkStart w:id="14" w:name="_Toc193360809"/>
+      <w:r>
+        <w:t>Realiseret tidsplan</w:t>
+      </w:r>
+      <w:bookmarkEnd w:id="14"/>
+    </w:p>
+    <w:p>
+      <w:r>
+        <w:t>Hvordan afviger den fra den estimerede? Hvorfor?</w:t>
+      </w:r>
+    </w:p>
+    <w:p/>
+    <w:p>
+      <w:pPr>
+        <w:pStyle w:val="Heading2"/>
+      </w:pPr>
+      <w:bookmarkStart w:id="15" w:name="_Toc193360810"/>
+      <w:r>
+        <w:t>Logbog (Bilag?)</w:t>
+      </w:r>
+      <w:bookmarkEnd w:id="15"/>
+    </w:p>
+    <w:p/>
+    <w:p>
+      <w:pPr>
+        <w:pStyle w:val="Heading1"/>
+      </w:pPr>
+      <w:bookmarkStart w:id="16" w:name="_Toc193360811"/>
+      <w:r>
+        <w:t>Perspektivering</w:t>
+      </w:r>
+      <w:bookmarkEnd w:id="16"/>
+    </w:p>
+    <w:p/>
+    <w:p>
+      <w:pPr>
+        <w:pStyle w:val="Heading1"/>
+      </w:pPr>
+      <w:bookmarkStart w:id="17" w:name="_Toc193360812"/>
+      <w:r>
+        <w:t>Konklusion</w:t>
+      </w:r>
+      <w:bookmarkEnd w:id="17"/>
+    </w:p>
+    <w:p/>
+    <w:p>
+      <w:pPr>
+        <w:pStyle w:val="Heading1"/>
+      </w:pPr>
+      <w:r>
+        <w:t>Kilder</w:t>
+      </w:r>
+      <w:r>
+        <w:t xml:space="preserve"> og referencer</w:t>
+      </w:r>
+    </w:p>
+    <w:p>
+      <w:pPr>
+        <w:pStyle w:val="Heading2"/>
+        <w:rPr>
+          <w:lang w:val="en-US"/>
+        </w:rPr>
+      </w:pPr>
+      <w:bookmarkStart w:id="18" w:name="_Toc193368539"/>
+      <w:r>
+        <w:rPr>
+          <w:lang w:val="en-US"/>
+        </w:rPr>
+        <w:t>YouTube</w:t>
+      </w:r>
+      <w:bookmarkEnd w:id="18"/>
+    </w:p>
+    <w:p>
+      <w:pPr>
+        <w:rPr>
+          <w:lang w:val="en-US"/>
+        </w:rPr>
+      </w:pPr>
+      <w:hyperlink r:id="rId12" w:history="1">
+        <w:r>
+          <w:rPr>
+            <w:rStyle w:val="Hyperlink"/>
+            <w:lang w:val="en-US"/>
+          </w:rPr>
+          <w:t>Amazon DynamoDB in .NET - The Getting Started Guide</w:t>
+        </w:r>
+      </w:hyperlink>
+      <w:r>
+        <w:rPr>
+          <w:lang w:val="en-US"/>
+        </w:rPr>
+        <w:t xml:space="preserve"> </w:t>
+      </w:r>
+      <w:r>
+        <w:rPr>
+          <w:lang w:val="en-US"/>
+        </w:rPr>
+        <w:t>– Mukesh Murugan</w:t>
+      </w:r>
+    </w:p>
+    <w:p>
+      <w:pPr>
+        <w:rPr>
+          <w:lang w:val="en-US"/>
+        </w:rPr>
+      </w:pPr>
+      <w:hyperlink r:id="rId13" w:history="1">
+        <w:r>
+          <w:rPr>
+            <w:rStyle w:val="Hyperlink"/>
+            <w:lang w:val="en-US"/>
+          </w:rPr>
+          <w:t>Deploy .Net Core Web API (.Net 8) to AWS Lambda Function from VS2022 and Config with The API Gateway</w:t>
+        </w:r>
+      </w:hyperlink>
+      <w:r>
+        <w:rPr>
+          <w:lang w:val="en-US"/>
+        </w:rPr>
+        <w:t xml:space="preserve"> – Lucky Happy</w:t>
+      </w:r>
+    </w:p>
+    <w:p>
+      <w:pPr>
+        <w:pStyle w:val="Heading2"/>
+      </w:pPr>
+      <w:bookmarkStart w:id="19" w:name="_Toc193368540"/>
+      <w:r>
+        <w:t>AI</w:t>
+      </w:r>
+      <w:bookmarkEnd w:id="19"/>
+    </w:p>
+    <w:p>
+      <w:hyperlink r:id="rId14" w:history="1">
+        <w:r>
+          <w:rPr>
+            <w:rStyle w:val="Hyperlink"/>
+          </w:rPr>
+          <w:t>ChatGPT</w:t>
+        </w:r>
+      </w:hyperlink>
+      <w:r>
+        <w:t xml:space="preserve"> </w:t>
+      </w:r>
+    </w:p>
+    <w:p>
+      <w:bookmarkStart w:id="20" w:name="_Hlk193368995"/>
+      <w:r>
+        <w:t>GitHub Copilot</w:t>
+      </w:r>
+    </w:p>
+    <w:p>
+      <w:pPr>
+        <w:pStyle w:val="Heading2"/>
+      </w:pPr>
+      <w:bookmarkStart w:id="21" w:name="_Toc193368541"/>
+      <w:bookmarkEnd w:id="20"/>
+      <w:r>
+        <w:t>Grafik</w:t>
+      </w:r>
+      <w:bookmarkEnd w:id="21"/>
+    </w:p>
+    <w:p>
+      <w:r>
+        <w:t>Michelle Wittstrøm Petersen – Mockups, app ikon og forsi</w:t>
+      </w:r>
+      <w:r>
+        <w:t>debillede.</w:t>
+      </w:r>
+    </w:p>
+    <w:p/>
+    <w:p/>
+    <w:p>
+      <w:pPr>
+        <w:pStyle w:val="Heading1"/>
+      </w:pPr>
+    </w:p>
+    <w:p>
+      <w:pPr>
+        <w:pStyle w:val="Heading1"/>
+      </w:pPr>
+      <w:r>
+        <w:t>Bilag</w:t>
+      </w:r>
+    </w:p>
+    <w:p>
+      <w:pPr>
+        <w:pStyle w:val="Heading2"/>
+      </w:pPr>
+      <w:r>
+        <w:t>Bilag 1 – Mockups</w:t>
+      </w:r>
+    </w:p>
+    <w:p>
+      <w:pPr>
+        <w:pStyle w:val="Heading2"/>
+      </w:pPr>
       <w:r>
         <w:rPr>
           <w:noProof/>
         </w:rPr>
-        <w:lastRenderedPageBreak/>
         <w:drawing>
-          <wp:inline distT="0" distB="0" distL="0" distR="0" wp14:anchorId="21F1A1BB" wp14:editId="754FB1C7">
-            <wp:extent cx="2389494" cy="3105150"/>
-            <wp:effectExtent l="0" t="0" r="0" b="0"/>
-            <wp:docPr id="1988635360" name="Picture 3"/>
+          <wp:inline distT="0" distB="0" distL="0" distR="0" wp14:anchorId="0AD05219" wp14:editId="2D184FD4">
+            <wp:extent cx="3054145" cy="4319516"/>
+            <wp:effectExtent l="0" t="0" r="0" b="5080"/>
+            <wp:docPr id="1053873688" name="Picture 11"/>
             <wp:cNvGraphicFramePr>
               <a:graphicFrameLocks xmlns:a="http://schemas.openxmlformats.org/drawingml/2006/main" noChangeAspect="1"/>
             </wp:cNvGraphicFramePr>
@@ -2748,218 +3275,7 @@
               <a:graphicData uri="http://schemas.openxmlformats.org/drawingml/2006/picture">
                 <pic:pic xmlns:pic="http://schemas.openxmlformats.org/drawingml/2006/picture">
                   <pic:nvPicPr>
-                    <pic:cNvPr id="0" name="Picture 2"/>
-                    <pic:cNvPicPr>
-                      <a:picLocks noChangeAspect="1" noChangeArrowheads="1"/>
-                    </pic:cNvPicPr>
-                  </pic:nvPicPr>
-                  <pic:blipFill>
-                    <a:blip r:embed="rId12" cstate="print">
-                      <a:extLst>
-                        <a:ext uri="{28A0092B-C50C-407E-A947-70E740481C1C}">
-                          <a14:useLocalDpi xmlns:a14="http://schemas.microsoft.com/office/drawing/2010/main" val="0"/>
-                        </a:ext>
-                      </a:extLst>
-                    </a:blip>
-                    <a:srcRect/>
-                    <a:stretch>
-                      <a:fillRect/>
-                    </a:stretch>
-                  </pic:blipFill>
-                  <pic:spPr bwMode="auto">
-                    <a:xfrm>
-                      <a:off x="0" y="0"/>
-                      <a:ext cx="2401700" cy="3121012"/>
-                    </a:xfrm>
-                    <a:prstGeom prst="rect">
-                      <a:avLst/>
-                    </a:prstGeom>
-                    <a:noFill/>
-                    <a:ln>
-                      <a:noFill/>
-                    </a:ln>
-                  </pic:spPr>
-                </pic:pic>
-              </a:graphicData>
-            </a:graphic>
-          </wp:inline>
-        </w:drawing>
-      </w:r>
-    </w:p>
-    <w:p>
-      <w:r>
-        <w:t>Forside / Destinationsvalgsside.</w:t>
-      </w:r>
-      <w:r>
-        <w:t xml:space="preserve"> (</w:t>
-      </w:r>
-      <w:proofErr w:type="spellStart"/>
-      <w:r>
-        <w:t>DestinationPickerPage</w:t>
-      </w:r>
-      <w:proofErr w:type="spellEnd"/>
-      <w:r>
-        <w:t>)</w:t>
-      </w:r>
-    </w:p>
-    <w:p>
-      <w:r>
-        <w:rPr>
-          <w:noProof/>
-        </w:rPr>
-        <w:drawing>
-          <wp:inline distT="0" distB="0" distL="0" distR="0" wp14:anchorId="077FF576" wp14:editId="4D84A8E2">
-            <wp:extent cx="2389919" cy="3228975"/>
-            <wp:effectExtent l="0" t="0" r="0" b="0"/>
-            <wp:docPr id="1951044727" name="Picture 4"/>
-            <wp:cNvGraphicFramePr>
-              <a:graphicFrameLocks xmlns:a="http://schemas.openxmlformats.org/drawingml/2006/main" noChangeAspect="1"/>
-            </wp:cNvGraphicFramePr>
-            <a:graphic xmlns:a="http://schemas.openxmlformats.org/drawingml/2006/main">
-              <a:graphicData uri="http://schemas.openxmlformats.org/drawingml/2006/picture">
-                <pic:pic xmlns:pic="http://schemas.openxmlformats.org/drawingml/2006/picture">
-                  <pic:nvPicPr>
-                    <pic:cNvPr id="0" name="Picture 3"/>
-                    <pic:cNvPicPr>
-                      <a:picLocks noChangeAspect="1" noChangeArrowheads="1"/>
-                    </pic:cNvPicPr>
-                  </pic:nvPicPr>
-                  <pic:blipFill>
-                    <a:blip r:embed="rId13" cstate="print">
-                      <a:extLst>
-                        <a:ext uri="{28A0092B-C50C-407E-A947-70E740481C1C}">
-                          <a14:useLocalDpi xmlns:a14="http://schemas.microsoft.com/office/drawing/2010/main" val="0"/>
-                        </a:ext>
-                      </a:extLst>
-                    </a:blip>
-                    <a:srcRect/>
-                    <a:stretch>
-                      <a:fillRect/>
-                    </a:stretch>
-                  </pic:blipFill>
-                  <pic:spPr bwMode="auto">
-                    <a:xfrm>
-                      <a:off x="0" y="0"/>
-                      <a:ext cx="2401936" cy="3245211"/>
-                    </a:xfrm>
-                    <a:prstGeom prst="rect">
-                      <a:avLst/>
-                    </a:prstGeom>
-                    <a:noFill/>
-                    <a:ln>
-                      <a:noFill/>
-                    </a:ln>
-                  </pic:spPr>
-                </pic:pic>
-              </a:graphicData>
-            </a:graphic>
-          </wp:inline>
-        </w:drawing>
-      </w:r>
-    </w:p>
-    <w:p>
-      <w:r>
-        <w:t>Præferencevalgssiden</w:t>
-      </w:r>
-      <w:r>
-        <w:t xml:space="preserve"> (</w:t>
-      </w:r>
-      <w:proofErr w:type="spellStart"/>
-      <w:r>
-        <w:t>UserPreferencesPage</w:t>
-      </w:r>
-      <w:proofErr w:type="spellEnd"/>
-      <w:r>
-        <w:t>)</w:t>
-      </w:r>
-    </w:p>
-    <w:p>
-      <w:r>
-        <w:rPr>
-          <w:noProof/>
-        </w:rPr>
-        <w:lastRenderedPageBreak/>
-        <w:drawing>
-          <wp:inline distT="0" distB="0" distL="0" distR="0" wp14:anchorId="3588CB0B" wp14:editId="39C251B3">
-            <wp:extent cx="2148349" cy="3095625"/>
-            <wp:effectExtent l="0" t="0" r="4445" b="0"/>
-            <wp:docPr id="949862153" name="Picture 5"/>
-            <wp:cNvGraphicFramePr>
-              <a:graphicFrameLocks xmlns:a="http://schemas.openxmlformats.org/drawingml/2006/main" noChangeAspect="1"/>
-            </wp:cNvGraphicFramePr>
-            <a:graphic xmlns:a="http://schemas.openxmlformats.org/drawingml/2006/main">
-              <a:graphicData uri="http://schemas.openxmlformats.org/drawingml/2006/picture">
-                <pic:pic xmlns:pic="http://schemas.openxmlformats.org/drawingml/2006/picture">
-                  <pic:nvPicPr>
-                    <pic:cNvPr id="0" name="Picture 4"/>
-                    <pic:cNvPicPr>
-                      <a:picLocks noChangeAspect="1" noChangeArrowheads="1"/>
-                    </pic:cNvPicPr>
-                  </pic:nvPicPr>
-                  <pic:blipFill>
-                    <a:blip r:embed="rId14" cstate="print">
-                      <a:extLst>
-                        <a:ext uri="{28A0092B-C50C-407E-A947-70E740481C1C}">
-                          <a14:useLocalDpi xmlns:a14="http://schemas.microsoft.com/office/drawing/2010/main" val="0"/>
-                        </a:ext>
-                      </a:extLst>
-                    </a:blip>
-                    <a:srcRect/>
-                    <a:stretch>
-                      <a:fillRect/>
-                    </a:stretch>
-                  </pic:blipFill>
-                  <pic:spPr bwMode="auto">
-                    <a:xfrm>
-                      <a:off x="0" y="0"/>
-                      <a:ext cx="2151272" cy="3099837"/>
-                    </a:xfrm>
-                    <a:prstGeom prst="rect">
-                      <a:avLst/>
-                    </a:prstGeom>
-                    <a:noFill/>
-                    <a:ln>
-                      <a:noFill/>
-                    </a:ln>
-                  </pic:spPr>
-                </pic:pic>
-              </a:graphicData>
-            </a:graphic>
-          </wp:inline>
-        </w:drawing>
-      </w:r>
-    </w:p>
-    <w:p>
-      <w:r>
-        <w:t>Forslagssiden (</w:t>
-      </w:r>
-      <w:proofErr w:type="spellStart"/>
-      <w:r>
-        <w:t>SuggestionsPage</w:t>
-      </w:r>
-      <w:proofErr w:type="spellEnd"/>
-      <w:r>
-        <w:t>)</w:t>
-      </w:r>
-    </w:p>
-    <w:p>
-      <w:r>
-        <w:rPr>
-          <w:noProof/>
-        </w:rPr>
-        <w:drawing>
-          <wp:inline distT="0" distB="0" distL="0" distR="0" wp14:anchorId="78E47816" wp14:editId="733E57FC">
-            <wp:extent cx="2267557" cy="3314700"/>
-            <wp:effectExtent l="0" t="0" r="0" b="0"/>
-            <wp:docPr id="44871892" name="Picture 6"/>
-            <wp:cNvGraphicFramePr>
-              <a:graphicFrameLocks xmlns:a="http://schemas.openxmlformats.org/drawingml/2006/main" noChangeAspect="1"/>
-            </wp:cNvGraphicFramePr>
-            <a:graphic xmlns:a="http://schemas.openxmlformats.org/drawingml/2006/main">
-              <a:graphicData uri="http://schemas.openxmlformats.org/drawingml/2006/picture">
-                <pic:pic xmlns:pic="http://schemas.openxmlformats.org/drawingml/2006/picture">
-                  <pic:nvPicPr>
-                    <pic:cNvPr id="0" name="Picture 5"/>
+                    <pic:cNvPr id="0" name="Picture 10"/>
                     <pic:cNvPicPr>
                       <a:picLocks noChangeAspect="1" noChangeArrowheads="1"/>
                     </pic:cNvPicPr>
@@ -2980,7 +3296,7 @@
                   <pic:spPr bwMode="auto">
                     <a:xfrm>
                       <a:off x="0" y="0"/>
-                      <a:ext cx="2277608" cy="3329392"/>
+                      <a:ext cx="3059064" cy="4326473"/>
                     </a:xfrm>
                     <a:prstGeom prst="rect">
                       <a:avLst/>
@@ -2999,36 +3315,15 @@
     </w:p>
     <w:p>
       <w:r>
-        <w:t xml:space="preserve">Siden for foreslåede </w:t>
-      </w:r>
-      <w:proofErr w:type="spellStart"/>
-      <w:r>
-        <w:t>dagssplaner</w:t>
-      </w:r>
-      <w:proofErr w:type="spellEnd"/>
-      <w:r>
-        <w:t xml:space="preserve"> (</w:t>
-      </w:r>
-      <w:proofErr w:type="spellStart"/>
-      <w:r>
-        <w:t>SuggestedDayPlansPage</w:t>
-      </w:r>
-      <w:proofErr w:type="spellEnd"/>
-      <w:r>
-        <w:t>)</w:t>
-      </w:r>
-    </w:p>
-    <w:p>
-      <w:r>
         <w:rPr>
           <w:noProof/>
         </w:rPr>
         <w:lastRenderedPageBreak/>
         <w:drawing>
-          <wp:inline distT="0" distB="0" distL="0" distR="0" wp14:anchorId="2D42037C" wp14:editId="4128B2A1">
-            <wp:extent cx="1976417" cy="5553075"/>
-            <wp:effectExtent l="0" t="0" r="5080" b="0"/>
-            <wp:docPr id="1770547366" name="Picture 7"/>
+          <wp:inline distT="0" distB="0" distL="0" distR="0" wp14:anchorId="43C5FCDB" wp14:editId="3A280A1A">
+            <wp:extent cx="3271265" cy="4626591"/>
+            <wp:effectExtent l="0" t="0" r="5715" b="3175"/>
+            <wp:docPr id="1145981775" name="Picture 12"/>
             <wp:cNvGraphicFramePr>
               <a:graphicFrameLocks xmlns:a="http://schemas.openxmlformats.org/drawingml/2006/main" noChangeAspect="1"/>
             </wp:cNvGraphicFramePr>
@@ -3036,13 +3331,13 @@
               <a:graphicData uri="http://schemas.openxmlformats.org/drawingml/2006/picture">
                 <pic:pic xmlns:pic="http://schemas.openxmlformats.org/drawingml/2006/picture">
                   <pic:nvPicPr>
-                    <pic:cNvPr id="0" name="Picture 6"/>
+                    <pic:cNvPr id="0" name="Picture 11"/>
                     <pic:cNvPicPr>
                       <a:picLocks noChangeAspect="1" noChangeArrowheads="1"/>
                     </pic:cNvPicPr>
                   </pic:nvPicPr>
                   <pic:blipFill>
-                    <a:blip r:embed="rId16">
+                    <a:blip r:embed="rId16" cstate="print">
                       <a:extLst>
                         <a:ext uri="{28A0092B-C50C-407E-A947-70E740481C1C}">
                           <a14:useLocalDpi xmlns:a14="http://schemas.microsoft.com/office/drawing/2010/main" val="0"/>
@@ -3057,7 +3352,7 @@
                   <pic:spPr bwMode="auto">
                     <a:xfrm>
                       <a:off x="0" y="0"/>
-                      <a:ext cx="1982371" cy="5569803"/>
+                      <a:ext cx="3276390" cy="4633840"/>
                     </a:xfrm>
                     <a:prstGeom prst="rect">
                       <a:avLst/>
@@ -3074,361 +3369,10 @@
         </w:drawing>
       </w:r>
     </w:p>
-    <w:p>
-      <w:r>
-        <w:t>Siden for detaljeret dagsplan (</w:t>
-      </w:r>
-      <w:proofErr w:type="spellStart"/>
-      <w:r>
-        <w:t>DetailedDayPlansPage</w:t>
-      </w:r>
-      <w:proofErr w:type="spellEnd"/>
-      <w:r>
-        <w:t>)</w:t>
-      </w:r>
-    </w:p>
-    <w:p>
-      <w:r>
-        <w:rPr>
-          <w:noProof/>
-        </w:rPr>
-        <w:lastRenderedPageBreak/>
-        <w:drawing>
-          <wp:inline distT="0" distB="0" distL="0" distR="0" wp14:anchorId="4706394E" wp14:editId="058FA876">
-            <wp:extent cx="2403942" cy="3362325"/>
-            <wp:effectExtent l="0" t="0" r="0" b="0"/>
-            <wp:docPr id="679277509" name="Picture 8"/>
-            <wp:cNvGraphicFramePr>
-              <a:graphicFrameLocks xmlns:a="http://schemas.openxmlformats.org/drawingml/2006/main" noChangeAspect="1"/>
-            </wp:cNvGraphicFramePr>
-            <a:graphic xmlns:a="http://schemas.openxmlformats.org/drawingml/2006/main">
-              <a:graphicData uri="http://schemas.openxmlformats.org/drawingml/2006/picture">
-                <pic:pic xmlns:pic="http://schemas.openxmlformats.org/drawingml/2006/picture">
-                  <pic:nvPicPr>
-                    <pic:cNvPr id="0" name="Picture 7"/>
-                    <pic:cNvPicPr>
-                      <a:picLocks noChangeAspect="1" noChangeArrowheads="1"/>
-                    </pic:cNvPicPr>
-                  </pic:nvPicPr>
-                  <pic:blipFill>
-                    <a:blip r:embed="rId17" cstate="print">
-                      <a:extLst>
-                        <a:ext uri="{28A0092B-C50C-407E-A947-70E740481C1C}">
-                          <a14:useLocalDpi xmlns:a14="http://schemas.microsoft.com/office/drawing/2010/main" val="0"/>
-                        </a:ext>
-                      </a:extLst>
-                    </a:blip>
-                    <a:srcRect/>
-                    <a:stretch>
-                      <a:fillRect/>
-                    </a:stretch>
-                  </pic:blipFill>
-                  <pic:spPr bwMode="auto">
-                    <a:xfrm>
-                      <a:off x="0" y="0"/>
-                      <a:ext cx="2411576" cy="3373003"/>
-                    </a:xfrm>
-                    <a:prstGeom prst="rect">
-                      <a:avLst/>
-                    </a:prstGeom>
-                    <a:noFill/>
-                    <a:ln>
-                      <a:noFill/>
-                    </a:ln>
-                  </pic:spPr>
-                </pic:pic>
-              </a:graphicData>
-            </a:graphic>
-          </wp:inline>
-        </w:drawing>
-      </w:r>
-    </w:p>
-    <w:p>
-      <w:r>
-        <w:t xml:space="preserve">Login side. </w:t>
-      </w:r>
-    </w:p>
-    <w:p/>
-    <w:p>
-      <w:pPr>
-        <w:pStyle w:val="Heading1"/>
-      </w:pPr>
-      <w:r>
-        <w:t>Udviklingsprocessen</w:t>
-      </w:r>
-      <w:bookmarkEnd w:id="7"/>
-    </w:p>
-    <w:p>
-      <w:r>
-        <w:t>Hvad gik godt/skidt? Hvordan blev problemet løst</w:t>
-      </w:r>
-      <w:r>
-        <w:t>?</w:t>
-      </w:r>
-    </w:p>
-    <w:p>
-      <w:pPr>
-        <w:pStyle w:val="Heading2"/>
-      </w:pPr>
-      <w:bookmarkStart w:id="8" w:name="_Toc193360803"/>
-      <w:r>
-        <w:t>.NET MAUI</w:t>
-      </w:r>
-      <w:bookmarkEnd w:id="8"/>
-    </w:p>
-    <w:p/>
-    <w:p>
-      <w:pPr>
-        <w:pStyle w:val="Heading2"/>
-      </w:pPr>
-      <w:bookmarkStart w:id="9" w:name="_Toc193360804"/>
-      <w:r>
-        <w:t>AWS</w:t>
-      </w:r>
-      <w:bookmarkEnd w:id="9"/>
-    </w:p>
-    <w:p/>
-    <w:p>
-      <w:pPr>
-        <w:pStyle w:val="Heading2"/>
-      </w:pPr>
-      <w:bookmarkStart w:id="10" w:name="_Toc193360805"/>
-      <w:r>
-        <w:t xml:space="preserve">Google </w:t>
-      </w:r>
-      <w:proofErr w:type="spellStart"/>
-      <w:r>
-        <w:t>APIs</w:t>
-      </w:r>
-      <w:bookmarkEnd w:id="10"/>
-      <w:proofErr w:type="spellEnd"/>
-    </w:p>
-    <w:p/>
-    <w:p>
-      <w:pPr>
-        <w:pStyle w:val="Heading2"/>
-      </w:pPr>
-      <w:bookmarkStart w:id="11" w:name="_Toc193360806"/>
-      <w:r>
-        <w:t>Opsætning af sider</w:t>
-      </w:r>
-      <w:bookmarkEnd w:id="11"/>
-    </w:p>
-    <w:p/>
-    <w:p>
-      <w:pPr>
-        <w:pStyle w:val="Heading2"/>
-      </w:pPr>
-      <w:bookmarkStart w:id="12" w:name="_Toc193360807"/>
-      <w:r>
-        <w:t>Brugerhåndtering</w:t>
-      </w:r>
-      <w:bookmarkEnd w:id="12"/>
-    </w:p>
-    <w:p/>
-    <w:p>
-      <w:pPr>
-        <w:pStyle w:val="Heading2"/>
-      </w:pPr>
-      <w:bookmarkStart w:id="13" w:name="_Toc193360808"/>
-      <w:r>
-        <w:t>Generering af planer</w:t>
-      </w:r>
-      <w:bookmarkEnd w:id="13"/>
-    </w:p>
-    <w:p/>
-    <w:p>
-      <w:pPr>
-        <w:pStyle w:val="Heading2"/>
-      </w:pPr>
-      <w:bookmarkStart w:id="14" w:name="_Toc193360809"/>
-      <w:r>
-        <w:t>Realiseret tidsplan</w:t>
-      </w:r>
-      <w:bookmarkEnd w:id="14"/>
-    </w:p>
-    <w:p>
-      <w:r>
-        <w:t>Hvordan afviger den fra den estimerede? Hvorfor?</w:t>
-      </w:r>
-    </w:p>
-    <w:p/>
-    <w:p>
-      <w:pPr>
-        <w:pStyle w:val="Heading2"/>
-      </w:pPr>
-      <w:bookmarkStart w:id="15" w:name="_Toc193360810"/>
-      <w:r>
-        <w:t>Logbog (Bilag?)</w:t>
-      </w:r>
-      <w:bookmarkEnd w:id="15"/>
-    </w:p>
-    <w:p/>
-    <w:p>
-      <w:pPr>
-        <w:pStyle w:val="Heading1"/>
-      </w:pPr>
-      <w:bookmarkStart w:id="16" w:name="_Toc193360811"/>
-      <w:r>
-        <w:lastRenderedPageBreak/>
-        <w:t>Perspektivering</w:t>
-      </w:r>
-      <w:bookmarkEnd w:id="16"/>
-    </w:p>
-    <w:p/>
-    <w:p>
-      <w:pPr>
-        <w:pStyle w:val="Heading1"/>
-      </w:pPr>
-      <w:bookmarkStart w:id="17" w:name="_Toc193360812"/>
-      <w:r>
-        <w:t>Konklusion</w:t>
-      </w:r>
-      <w:bookmarkEnd w:id="17"/>
-    </w:p>
-    <w:p/>
-    <w:p>
-      <w:pPr>
-        <w:pStyle w:val="Heading1"/>
-      </w:pPr>
-      <w:r>
-        <w:t>Kilder</w:t>
-      </w:r>
-      <w:r>
-        <w:t xml:space="preserve"> og referencer</w:t>
-      </w:r>
-    </w:p>
-    <w:p>
-      <w:pPr>
-        <w:pStyle w:val="Heading2"/>
-        <w:rPr>
-          <w:lang w:val="en-US"/>
-        </w:rPr>
-      </w:pPr>
-      <w:bookmarkStart w:id="18" w:name="_Toc193368539"/>
-      <w:r>
-        <w:rPr>
-          <w:lang w:val="en-US"/>
-        </w:rPr>
-        <w:t>YouTube</w:t>
-      </w:r>
-      <w:bookmarkEnd w:id="18"/>
-    </w:p>
-    <w:p>
-      <w:pPr>
-        <w:rPr>
-          <w:lang w:val="en-US"/>
-        </w:rPr>
-      </w:pPr>
-      <w:hyperlink r:id="rId18" w:history="1">
-        <w:r>
-          <w:rPr>
-            <w:rStyle w:val="Hyperlink"/>
-            <w:lang w:val="en-US"/>
-          </w:rPr>
-          <w:t>Amazon DynamoDB in .NET - The Getting Started Guide</w:t>
-        </w:r>
-      </w:hyperlink>
-      <w:r>
-        <w:rPr>
-          <w:lang w:val="en-US"/>
-        </w:rPr>
-        <w:t xml:space="preserve"> </w:t>
-      </w:r>
-      <w:r>
-        <w:rPr>
-          <w:lang w:val="en-US"/>
-        </w:rPr>
-        <w:t>– Mukesh Murugan</w:t>
-      </w:r>
-    </w:p>
-    <w:p>
-      <w:pPr>
-        <w:rPr>
-          <w:lang w:val="en-US"/>
-        </w:rPr>
-      </w:pPr>
-      <w:hyperlink r:id="rId19" w:history="1">
-        <w:r>
-          <w:rPr>
-            <w:rStyle w:val="Hyperlink"/>
-            <w:lang w:val="en-US"/>
-          </w:rPr>
-          <w:t>Deploy .Net Core Web API (.Net 8) to AWS Lambda Function from VS2022 and Config with The API Gateway</w:t>
-        </w:r>
-      </w:hyperlink>
-      <w:r>
-        <w:rPr>
-          <w:lang w:val="en-US"/>
-        </w:rPr>
-        <w:t xml:space="preserve"> – Lucky Happy</w:t>
-      </w:r>
-    </w:p>
-    <w:p>
-      <w:pPr>
-        <w:pStyle w:val="Heading2"/>
-      </w:pPr>
-      <w:bookmarkStart w:id="19" w:name="_Toc193368540"/>
-      <w:r>
-        <w:t>AI</w:t>
-      </w:r>
-      <w:bookmarkEnd w:id="19"/>
-    </w:p>
-    <w:p>
-      <w:hyperlink r:id="rId20" w:history="1">
-        <w:r>
-          <w:rPr>
-            <w:rStyle w:val="Hyperlink"/>
-          </w:rPr>
-          <w:t>ChatGPT</w:t>
-        </w:r>
-      </w:hyperlink>
-      <w:r>
-        <w:t xml:space="preserve"> </w:t>
-      </w:r>
-    </w:p>
-    <w:p>
-      <w:bookmarkStart w:id="20" w:name="_Hlk193368995"/>
-      <w:r>
-        <w:t>GitHub Copilot</w:t>
-      </w:r>
-    </w:p>
-    <w:p>
-      <w:pPr>
-        <w:pStyle w:val="Heading2"/>
-      </w:pPr>
-      <w:bookmarkStart w:id="21" w:name="_Toc193368541"/>
-      <w:bookmarkEnd w:id="20"/>
-      <w:r>
-        <w:t>Grafik</w:t>
-      </w:r>
-      <w:bookmarkEnd w:id="21"/>
-    </w:p>
-    <w:p>
-      <w:r>
-        <w:t>Michelle Wittstrøm Petersen – Mockups, app ikon og forsi</w:t>
-      </w:r>
-      <w:r>
-        <w:t>debillede.</w:t>
-      </w:r>
-    </w:p>
-    <w:p/>
-    <w:p/>
-    <w:p>
-      <w:pPr>
-        <w:pStyle w:val="Heading1"/>
-      </w:pPr>
-      <w:r>
-        <w:t>Bilag</w:t>
-      </w:r>
-    </w:p>
-    <w:p/>
-    <w:p/>
-    <w:p/>
     <w:sectPr>
-      <w:headerReference w:type="default" r:id="rId21"/>
-      <w:footerReference w:type="default" r:id="rId22"/>
-      <w:footerReference w:type="first" r:id="rId23"/>
+      <w:headerReference w:type="default" r:id="rId17"/>
+      <w:footerReference w:type="default" r:id="rId18"/>
+      <w:footerReference w:type="first" r:id="rId19"/>
       <w:pgSz w:w="11906" w:h="16838"/>
       <w:pgMar w:top="1440" w:right="1440" w:bottom="1440" w:left="1440" w:header="708" w:footer="708" w:gutter="0"/>
       <w:pgNumType w:start="0"/>
@@ -4495,7 +4439,6 @@
   <w:style w:type="character" w:default="1" w:styleId="DefaultParagraphFont">
     <w:name w:val="Default Paragraph Font"/>
     <w:uiPriority w:val="1"/>
-    <w:semiHidden/>
     <w:unhideWhenUsed/>
   </w:style>
   <w:style w:type="table" w:default="1" w:styleId="TableNormal">

</xml_diff>

<commit_message>
rapport + deleted comments
</commit_message>
<xml_diff>
--- a/Procesrapport.docx
+++ b/Procesrapport.docx
@@ -2492,7 +2492,15 @@
         <w:br/>
       </w:r>
       <w:r>
-        <w:t xml:space="preserve">Hvis jeg lavede mit projekt i eksempelvis </w:t>
+        <w:t xml:space="preserve">Hvis jeg lavede mit projekt i </w:t>
+      </w:r>
+      <w:proofErr w:type="gramStart"/>
+      <w:r>
+        <w:t>eksempelvis</w:t>
+      </w:r>
+      <w:proofErr w:type="gramEnd"/>
+      <w:r>
+        <w:t xml:space="preserve"> </w:t>
       </w:r>
       <w:proofErr w:type="spellStart"/>
       <w:r>
@@ -3020,7 +3028,13 @@
       </w:pPr>
       <w:bookmarkStart w:id="11" w:name="_Toc193360805"/>
       <w:r>
-        <w:t xml:space="preserve">Google </w:t>
+        <w:t>Google</w:t>
+      </w:r>
+      <w:r>
+        <w:t xml:space="preserve"> Cloud</w:t>
+      </w:r>
+      <w:r>
+        <w:t xml:space="preserve"> </w:t>
       </w:r>
       <w:proofErr w:type="spellStart"/>
       <w:r>
@@ -3033,75 +3047,248 @@
       <w:r>
         <w:t xml:space="preserve">Jeg vidste at jeg skulle </w:t>
       </w:r>
+      <w:r>
+        <w:t xml:space="preserve">bruge navigation og informationer om forskellige virksomheder til min app. Derfor føltes Google som det </w:t>
+      </w:r>
+      <w:r>
+        <w:t>oplagte valg til netop dette.</w:t>
+      </w:r>
+    </w:p>
+    <w:p>
+      <w:r>
+        <w:lastRenderedPageBreak/>
+        <w:t xml:space="preserve">Ligesom AWS har Google </w:t>
+      </w:r>
+      <w:r>
+        <w:t xml:space="preserve">Cloud også et ret generøst </w:t>
+      </w:r>
+      <w:proofErr w:type="spellStart"/>
+      <w:r>
+        <w:t>Free</w:t>
+      </w:r>
+      <w:proofErr w:type="spellEnd"/>
+      <w:r>
+        <w:t xml:space="preserve"> Tier, der tillader brugen af de fleste af deres </w:t>
+      </w:r>
+      <w:proofErr w:type="spellStart"/>
+      <w:r>
+        <w:t>APIer</w:t>
+      </w:r>
+      <w:proofErr w:type="spellEnd"/>
+      <w:r>
+        <w:t xml:space="preserve"> i et ret stort omfang uden omkostninger.</w:t>
+      </w:r>
+    </w:p>
+    <w:p>
+      <w:r>
+        <w:t>For at komme i gang, skulle jeg bruge en API Key, som jeg fik kort efter jeg skrev mig op til deres services. Denne kunne jeg så bruge i mit projekt til at lave forespørgsler (</w:t>
+      </w:r>
+      <w:proofErr w:type="spellStart"/>
+      <w:r>
+        <w:t>queries</w:t>
+      </w:r>
+      <w:proofErr w:type="spellEnd"/>
+      <w:r>
+        <w:t xml:space="preserve">) til den API jeg nu skulle hente informationer fra. </w:t>
+      </w:r>
+      <w:r>
+        <w:br/>
+        <w:t xml:space="preserve">I min app </w:t>
+      </w:r>
+      <w:r>
+        <w:t xml:space="preserve">brugte jeg </w:t>
+      </w:r>
+      <w:proofErr w:type="spellStart"/>
+      <w:r>
+        <w:t>Geocoding</w:t>
+      </w:r>
+      <w:proofErr w:type="spellEnd"/>
+      <w:r>
+        <w:t xml:space="preserve"> API til at hente oplysninger om Byer/områder når jeg oprettede rejser fra min </w:t>
+      </w:r>
+      <w:proofErr w:type="spellStart"/>
+      <w:r>
+        <w:t>DestinationPickerPage</w:t>
+      </w:r>
+      <w:proofErr w:type="spellEnd"/>
+      <w:r>
+        <w:t>.</w:t>
+      </w:r>
+      <w:r>
+        <w:br/>
+        <w:t xml:space="preserve">Senere brugte jeg den til at hente basale oplysninger om spisesteder og aktiviteter fra deres Places API. </w:t>
+      </w:r>
+    </w:p>
+    <w:p>
+      <w:r>
+        <w:t xml:space="preserve">Forespørgslerne til disse </w:t>
+      </w:r>
+      <w:proofErr w:type="spellStart"/>
+      <w:r>
+        <w:t>API’er</w:t>
+      </w:r>
+      <w:proofErr w:type="spellEnd"/>
+      <w:r>
+        <w:t xml:space="preserve"> er ret simple:</w:t>
+      </w:r>
+      <w:r>
+        <w:br/>
+      </w:r>
+      <w:r>
+        <w:drawing>
+          <wp:inline distT="0" distB="0" distL="0" distR="0" wp14:anchorId="60140304" wp14:editId="15A12332">
+            <wp:extent cx="5731510" cy="1965960"/>
+            <wp:effectExtent l="0" t="0" r="2540" b="0"/>
+            <wp:docPr id="1016197530" name="Picture 1"/>
+            <wp:cNvGraphicFramePr>
+              <a:graphicFrameLocks xmlns:a="http://schemas.openxmlformats.org/drawingml/2006/main" noChangeAspect="1"/>
+            </wp:cNvGraphicFramePr>
+            <a:graphic xmlns:a="http://schemas.openxmlformats.org/drawingml/2006/main">
+              <a:graphicData uri="http://schemas.openxmlformats.org/drawingml/2006/picture">
+                <pic:pic xmlns:pic="http://schemas.openxmlformats.org/drawingml/2006/picture">
+                  <pic:nvPicPr>
+                    <pic:cNvPr id="1016197530" name=""/>
+                    <pic:cNvPicPr/>
+                  </pic:nvPicPr>
+                  <pic:blipFill>
+                    <a:blip r:embed="rId12"/>
+                    <a:stretch>
+                      <a:fillRect/>
+                    </a:stretch>
+                  </pic:blipFill>
+                  <pic:spPr>
+                    <a:xfrm>
+                      <a:off x="0" y="0"/>
+                      <a:ext cx="5731510" cy="1965960"/>
+                    </a:xfrm>
+                    <a:prstGeom prst="rect">
+                      <a:avLst/>
+                    </a:prstGeom>
+                  </pic:spPr>
+                </pic:pic>
+              </a:graphicData>
+            </a:graphic>
+          </wp:inline>
+        </w:drawing>
+      </w:r>
+    </w:p>
+    <w:p>
+      <w:r>
+        <w:t xml:space="preserve">I kodestykket her, viser jeg min </w:t>
+      </w:r>
+      <w:proofErr w:type="spellStart"/>
+      <w:r>
+        <w:t>GetActivitySuggestionsAsync</w:t>
+      </w:r>
+      <w:proofErr w:type="spellEnd"/>
+      <w:r>
+        <w:t>-metode</w:t>
+      </w:r>
+      <w:r>
+        <w:t xml:space="preserve">. Her henter jeg data omkring hvilke aktiviteter brugeren kan tage til inden for deres præferencer. På linje 52 vises et eksempel på hvordan en </w:t>
+      </w:r>
+      <w:proofErr w:type="spellStart"/>
+      <w:r>
+        <w:t>query</w:t>
+      </w:r>
+      <w:proofErr w:type="spellEnd"/>
+      <w:r>
+        <w:t xml:space="preserve"> til Google</w:t>
+      </w:r>
+      <w:r>
+        <w:t xml:space="preserve">s </w:t>
+      </w:r>
+      <w:r>
+        <w:t>API kan se ud. Der bliver bare sendt en forespørgsel omkring hvilke aktiviteter der kan findes i det valgte område.</w:t>
+      </w:r>
+      <w:r>
+        <w:br/>
+        <w:t>Derefter sorteres den, og dubletter fjernes, så brugeren ikke ser det samme resultat flere gange.</w:t>
+      </w:r>
+    </w:p>
+    <w:p>
+      <w:r>
+        <w:t xml:space="preserve">Generelt syntes jeg at brugen af Googles </w:t>
+      </w:r>
+      <w:proofErr w:type="spellStart"/>
+      <w:r>
+        <w:t>APIer</w:t>
+      </w:r>
+      <w:proofErr w:type="spellEnd"/>
+      <w:r>
+        <w:t xml:space="preserve"> var meget ligetil, og stødte ikke rigtig på nogle problemer. </w:t>
+      </w:r>
+    </w:p>
+    <w:p>
+      <w:pPr>
+        <w:pStyle w:val="Heading2"/>
+      </w:pPr>
+      <w:bookmarkStart w:id="12" w:name="_Toc193360807"/>
+      <w:bookmarkStart w:id="13" w:name="_Toc193360808"/>
+      <w:r>
+        <w:t>Generering af planer</w:t>
+      </w:r>
+      <w:bookmarkEnd w:id="13"/>
     </w:p>
     <w:p/>
     <w:p>
       <w:pPr>
         <w:pStyle w:val="Heading2"/>
       </w:pPr>
-      <w:bookmarkStart w:id="12" w:name="_Toc193360807"/>
+      <w:r>
+        <w:br/>
+      </w:r>
+      <w:r>
+        <w:t>Brugerhåndtering</w:t>
+      </w:r>
+      <w:bookmarkEnd w:id="12"/>
+    </w:p>
+    <w:p/>
+    <w:p>
+      <w:pPr>
+        <w:pStyle w:val="Heading2"/>
+      </w:pPr>
+      <w:bookmarkStart w:id="14" w:name="_Toc193360809"/>
+      <w:r>
+        <w:t>Realiseret tidsplan</w:t>
+      </w:r>
+      <w:bookmarkEnd w:id="14"/>
+    </w:p>
+    <w:p>
+      <w:r>
+        <w:t>Hvordan afviger den fra den estimerede? Hvorfor?</w:t>
+      </w:r>
+    </w:p>
+    <w:p/>
+    <w:p>
+      <w:pPr>
+        <w:pStyle w:val="Heading2"/>
+      </w:pPr>
+      <w:bookmarkStart w:id="15" w:name="_Toc193360810"/>
+      <w:r>
+        <w:t>Logbog (Bilag?)</w:t>
+      </w:r>
+      <w:bookmarkEnd w:id="15"/>
+    </w:p>
+    <w:p/>
+    <w:p>
+      <w:pPr>
+        <w:pStyle w:val="Heading1"/>
+      </w:pPr>
+      <w:bookmarkStart w:id="16" w:name="_Toc193360811"/>
+      <w:r>
+        <w:t>Perspektivering</w:t>
+      </w:r>
+      <w:bookmarkEnd w:id="16"/>
+    </w:p>
+    <w:p/>
+    <w:p>
+      <w:pPr>
+        <w:pStyle w:val="Heading1"/>
+      </w:pPr>
+      <w:bookmarkStart w:id="17" w:name="_Toc193360812"/>
       <w:r>
         <w:lastRenderedPageBreak/>
-        <w:t>Brugerhåndtering</w:t>
-      </w:r>
-      <w:bookmarkEnd w:id="12"/>
-    </w:p>
-    <w:p/>
-    <w:p>
-      <w:pPr>
-        <w:pStyle w:val="Heading2"/>
-      </w:pPr>
-      <w:bookmarkStart w:id="13" w:name="_Toc193360808"/>
-      <w:r>
-        <w:t>Generering af planer</w:t>
-      </w:r>
-      <w:bookmarkEnd w:id="13"/>
-    </w:p>
-    <w:p/>
-    <w:p>
-      <w:pPr>
-        <w:pStyle w:val="Heading2"/>
-      </w:pPr>
-      <w:bookmarkStart w:id="14" w:name="_Toc193360809"/>
-      <w:r>
-        <w:t>Realiseret tidsplan</w:t>
-      </w:r>
-      <w:bookmarkEnd w:id="14"/>
-    </w:p>
-    <w:p>
-      <w:r>
-        <w:t>Hvordan afviger den fra den estimerede? Hvorfor?</w:t>
-      </w:r>
-    </w:p>
-    <w:p/>
-    <w:p>
-      <w:pPr>
-        <w:pStyle w:val="Heading2"/>
-      </w:pPr>
-      <w:bookmarkStart w:id="15" w:name="_Toc193360810"/>
-      <w:r>
-        <w:t>Logbog (Bilag?)</w:t>
-      </w:r>
-      <w:bookmarkEnd w:id="15"/>
-    </w:p>
-    <w:p/>
-    <w:p>
-      <w:pPr>
-        <w:pStyle w:val="Heading1"/>
-      </w:pPr>
-      <w:bookmarkStart w:id="16" w:name="_Toc193360811"/>
-      <w:r>
-        <w:t>Perspektivering</w:t>
-      </w:r>
-      <w:bookmarkEnd w:id="16"/>
-    </w:p>
-    <w:p/>
-    <w:p>
-      <w:pPr>
-        <w:pStyle w:val="Heading1"/>
-      </w:pPr>
-      <w:bookmarkStart w:id="17" w:name="_Toc193360812"/>
-      <w:r>
         <w:t>Konklusion</w:t>
       </w:r>
       <w:bookmarkEnd w:id="17"/>
@@ -3140,7 +3327,7 @@
           <w:lang w:val="en-US"/>
         </w:rPr>
       </w:pPr>
-      <w:hyperlink r:id="rId12" w:history="1">
+      <w:hyperlink r:id="rId13" w:history="1">
         <w:r>
           <w:rPr>
             <w:rStyle w:val="Hyperlink"/>
@@ -3168,7 +3355,7 @@
           <w:lang w:val="en-US"/>
         </w:rPr>
       </w:pPr>
-      <w:hyperlink r:id="rId13" w:history="1">
+      <w:hyperlink r:id="rId14" w:history="1">
         <w:r>
           <w:rPr>
             <w:rStyle w:val="Hyperlink"/>
@@ -3195,7 +3382,7 @@
       <w:bookmarkEnd w:id="19"/>
     </w:p>
     <w:p>
-      <w:hyperlink r:id="rId14" w:history="1">
+      <w:hyperlink r:id="rId15" w:history="1">
         <w:r>
           <w:rPr>
             <w:rStyle w:val="Hyperlink"/>
@@ -3264,7 +3451,7 @@
           <w:noProof/>
         </w:rPr>
         <w:drawing>
-          <wp:inline distT="0" distB="0" distL="0" distR="0" wp14:anchorId="0AD05219" wp14:editId="2D184FD4">
+          <wp:inline distT="0" distB="0" distL="0" distR="0" wp14:anchorId="0AD05219" wp14:editId="2A991FB3">
             <wp:extent cx="3054145" cy="4319516"/>
             <wp:effectExtent l="0" t="0" r="0" b="5080"/>
             <wp:docPr id="1053873688" name="Picture 11"/>
@@ -3281,7 +3468,7 @@
                     </pic:cNvPicPr>
                   </pic:nvPicPr>
                   <pic:blipFill>
-                    <a:blip r:embed="rId15" cstate="print">
+                    <a:blip r:embed="rId16" cstate="print">
                       <a:extLst>
                         <a:ext uri="{28A0092B-C50C-407E-A947-70E740481C1C}">
                           <a14:useLocalDpi xmlns:a14="http://schemas.microsoft.com/office/drawing/2010/main" val="0"/>
@@ -3320,7 +3507,7 @@
         </w:rPr>
         <w:lastRenderedPageBreak/>
         <w:drawing>
-          <wp:inline distT="0" distB="0" distL="0" distR="0" wp14:anchorId="43C5FCDB" wp14:editId="3A280A1A">
+          <wp:inline distT="0" distB="0" distL="0" distR="0" wp14:anchorId="43C5FCDB" wp14:editId="4A5499B2">
             <wp:extent cx="3271265" cy="4626591"/>
             <wp:effectExtent l="0" t="0" r="5715" b="3175"/>
             <wp:docPr id="1145981775" name="Picture 12"/>
@@ -3337,7 +3524,7 @@
                     </pic:cNvPicPr>
                   </pic:nvPicPr>
                   <pic:blipFill>
-                    <a:blip r:embed="rId16" cstate="print">
+                    <a:blip r:embed="rId17" cstate="print">
                       <a:extLst>
                         <a:ext uri="{28A0092B-C50C-407E-A947-70E740481C1C}">
                           <a14:useLocalDpi xmlns:a14="http://schemas.microsoft.com/office/drawing/2010/main" val="0"/>
@@ -3370,9 +3557,9 @@
       </w:r>
     </w:p>
     <w:sectPr>
-      <w:headerReference w:type="default" r:id="rId17"/>
-      <w:footerReference w:type="default" r:id="rId18"/>
-      <w:footerReference w:type="first" r:id="rId19"/>
+      <w:headerReference w:type="default" r:id="rId18"/>
+      <w:footerReference w:type="default" r:id="rId19"/>
+      <w:footerReference w:type="first" r:id="rId20"/>
       <w:pgSz w:w="11906" w:h="16838"/>
       <w:pgMar w:top="1440" w:right="1440" w:bottom="1440" w:left="1440" w:header="708" w:footer="708" w:gutter="0"/>
       <w:pgNumType w:start="0"/>

</xml_diff>

<commit_message>
almost done with procesrapport
+ removed comment in GoogleMapsService.
</commit_message>
<xml_diff>
--- a/Procesrapport.docx
+++ b/Procesrapport.docx
@@ -737,7 +737,10 @@
               <w:tab w:val="right" w:leader="dot" w:pos="9016"/>
             </w:tabs>
             <w:rPr>
+              <w:rFonts w:asciiTheme="minorHAnsi" w:eastAsiaTheme="minorEastAsia" w:hAnsiTheme="minorHAnsi"/>
               <w:noProof/>
+              <w:szCs w:val="24"/>
+              <w:lang w:val="en-DK" w:eastAsia="en-DK"/>
             </w:rPr>
           </w:pPr>
           <w:r>
@@ -749,7 +752,7 @@
           <w:r>
             <w:fldChar w:fldCharType="separate"/>
           </w:r>
-          <w:hyperlink w:anchor="_Toc193360794" w:history="1">
+          <w:hyperlink w:anchor="_Toc193397779" w:history="1">
             <w:r>
               <w:rPr>
                 <w:rStyle w:val="Hyperlink"/>
@@ -776,7 +779,7 @@
                 <w:noProof/>
                 <w:webHidden/>
               </w:rPr>
-              <w:instrText xml:space="preserve"> PAGEREF _Toc193360794 \h </w:instrText>
+              <w:instrText xml:space="preserve"> PAGEREF _Toc193397779 \h </w:instrText>
             </w:r>
             <w:r>
               <w:rPr>
@@ -814,10 +817,13 @@
               <w:tab w:val="right" w:leader="dot" w:pos="9016"/>
             </w:tabs>
             <w:rPr>
+              <w:rFonts w:asciiTheme="minorHAnsi" w:eastAsiaTheme="minorEastAsia" w:hAnsiTheme="minorHAnsi"/>
               <w:noProof/>
+              <w:szCs w:val="24"/>
+              <w:lang w:val="en-DK" w:eastAsia="en-DK"/>
             </w:rPr>
           </w:pPr>
-          <w:hyperlink w:anchor="_Toc193360795" w:history="1">
+          <w:hyperlink w:anchor="_Toc193397780" w:history="1">
             <w:r>
               <w:rPr>
                 <w:rStyle w:val="Hyperlink"/>
@@ -844,7 +850,7 @@
                 <w:noProof/>
                 <w:webHidden/>
               </w:rPr>
-              <w:instrText xml:space="preserve"> PAGEREF _Toc193360795 \h </w:instrText>
+              <w:instrText xml:space="preserve"> PAGEREF _Toc193397780 \h </w:instrText>
             </w:r>
             <w:r>
               <w:rPr>
@@ -882,10 +888,13 @@
               <w:tab w:val="right" w:leader="dot" w:pos="9016"/>
             </w:tabs>
             <w:rPr>
+              <w:rFonts w:asciiTheme="minorHAnsi" w:eastAsiaTheme="minorEastAsia" w:hAnsiTheme="minorHAnsi"/>
               <w:noProof/>
+              <w:szCs w:val="24"/>
+              <w:lang w:val="en-DK" w:eastAsia="en-DK"/>
             </w:rPr>
           </w:pPr>
-          <w:hyperlink w:anchor="_Toc193360796" w:history="1">
+          <w:hyperlink w:anchor="_Toc193397781" w:history="1">
             <w:r>
               <w:rPr>
                 <w:rStyle w:val="Hyperlink"/>
@@ -912,7 +921,7 @@
                 <w:noProof/>
                 <w:webHidden/>
               </w:rPr>
-              <w:instrText xml:space="preserve"> PAGEREF _Toc193360796 \h </w:instrText>
+              <w:instrText xml:space="preserve"> PAGEREF _Toc193397781 \h </w:instrText>
             </w:r>
             <w:r>
               <w:rPr>
@@ -950,10 +959,13 @@
               <w:tab w:val="right" w:leader="dot" w:pos="9016"/>
             </w:tabs>
             <w:rPr>
+              <w:rFonts w:asciiTheme="minorHAnsi" w:eastAsiaTheme="minorEastAsia" w:hAnsiTheme="minorHAnsi"/>
               <w:noProof/>
+              <w:szCs w:val="24"/>
+              <w:lang w:val="en-DK" w:eastAsia="en-DK"/>
             </w:rPr>
           </w:pPr>
-          <w:hyperlink w:anchor="_Toc193360797" w:history="1">
+          <w:hyperlink w:anchor="_Toc193397782" w:history="1">
             <w:r>
               <w:rPr>
                 <w:rStyle w:val="Hyperlink"/>
@@ -980,7 +992,7 @@
                 <w:noProof/>
                 <w:webHidden/>
               </w:rPr>
-              <w:instrText xml:space="preserve"> PAGEREF _Toc193360797 \h </w:instrText>
+              <w:instrText xml:space="preserve"> PAGEREF _Toc193397782 \h </w:instrText>
             </w:r>
             <w:r>
               <w:rPr>
@@ -1018,16 +1030,19 @@
               <w:tab w:val="right" w:leader="dot" w:pos="9016"/>
             </w:tabs>
             <w:rPr>
+              <w:rFonts w:asciiTheme="minorHAnsi" w:eastAsiaTheme="minorEastAsia" w:hAnsiTheme="minorHAnsi"/>
               <w:noProof/>
+              <w:szCs w:val="24"/>
+              <w:lang w:val="en-DK" w:eastAsia="en-DK"/>
             </w:rPr>
           </w:pPr>
-          <w:hyperlink w:anchor="_Toc193360798" w:history="1">
+          <w:hyperlink w:anchor="_Toc193397783" w:history="1">
             <w:r>
               <w:rPr>
                 <w:rStyle w:val="Hyperlink"/>
                 <w:noProof/>
               </w:rPr>
-              <w:t>Anvendte teknoligier</w:t>
+              <w:t>Anvendte teknologier</w:t>
             </w:r>
             <w:r>
               <w:rPr>
@@ -1048,7 +1063,7 @@
                 <w:noProof/>
                 <w:webHidden/>
               </w:rPr>
-              <w:instrText xml:space="preserve"> PAGEREF _Toc193360798 \h </w:instrText>
+              <w:instrText xml:space="preserve"> PAGEREF _Toc193397783 \h </w:instrText>
             </w:r>
             <w:r>
               <w:rPr>
@@ -1069,6 +1084,77 @@
                 <w:webHidden/>
               </w:rPr>
               <w:t>2</w:t>
+            </w:r>
+            <w:r>
+              <w:rPr>
+                <w:noProof/>
+                <w:webHidden/>
+              </w:rPr>
+              <w:fldChar w:fldCharType="end"/>
+            </w:r>
+          </w:hyperlink>
+        </w:p>
+        <w:p>
+          <w:pPr>
+            <w:pStyle w:val="TOC3"/>
+            <w:tabs>
+              <w:tab w:val="right" w:leader="dot" w:pos="9016"/>
+            </w:tabs>
+            <w:rPr>
+              <w:rFonts w:asciiTheme="minorHAnsi" w:eastAsiaTheme="minorEastAsia" w:hAnsiTheme="minorHAnsi"/>
+              <w:noProof/>
+              <w:szCs w:val="24"/>
+              <w:lang w:val="en-DK" w:eastAsia="en-DK"/>
+            </w:rPr>
+          </w:pPr>
+          <w:hyperlink w:anchor="_Toc193397784" w:history="1">
+            <w:r>
+              <w:rPr>
+                <w:rStyle w:val="Hyperlink"/>
+                <w:noProof/>
+              </w:rPr>
+              <w:t>Begrundelse af valg</w:t>
+            </w:r>
+            <w:r>
+              <w:rPr>
+                <w:noProof/>
+                <w:webHidden/>
+              </w:rPr>
+              <w:tab/>
+            </w:r>
+            <w:r>
+              <w:rPr>
+                <w:noProof/>
+                <w:webHidden/>
+              </w:rPr>
+              <w:fldChar w:fldCharType="begin"/>
+            </w:r>
+            <w:r>
+              <w:rPr>
+                <w:noProof/>
+                <w:webHidden/>
+              </w:rPr>
+              <w:instrText xml:space="preserve"> PAGEREF _Toc193397784 \h </w:instrText>
+            </w:r>
+            <w:r>
+              <w:rPr>
+                <w:noProof/>
+                <w:webHidden/>
+              </w:rPr>
+            </w:r>
+            <w:r>
+              <w:rPr>
+                <w:noProof/>
+                <w:webHidden/>
+              </w:rPr>
+              <w:fldChar w:fldCharType="separate"/>
+            </w:r>
+            <w:r>
+              <w:rPr>
+                <w:noProof/>
+                <w:webHidden/>
+              </w:rPr>
+              <w:t>3</w:t>
             </w:r>
             <w:r>
               <w:rPr>
@@ -1086,16 +1172,19 @@
               <w:tab w:val="right" w:leader="dot" w:pos="9016"/>
             </w:tabs>
             <w:rPr>
+              <w:rFonts w:asciiTheme="minorHAnsi" w:eastAsiaTheme="minorEastAsia" w:hAnsiTheme="minorHAnsi"/>
               <w:noProof/>
+              <w:szCs w:val="24"/>
+              <w:lang w:val="en-DK" w:eastAsia="en-DK"/>
             </w:rPr>
           </w:pPr>
-          <w:hyperlink w:anchor="_Toc193360799" w:history="1">
+          <w:hyperlink w:anchor="_Toc193397785" w:history="1">
             <w:r>
               <w:rPr>
                 <w:rStyle w:val="Hyperlink"/>
                 <w:noProof/>
               </w:rPr>
-              <w:t>Estimerede tidsplaner</w:t>
+              <w:t>Estimeret tidsplan</w:t>
             </w:r>
             <w:r>
               <w:rPr>
@@ -1116,7 +1205,7 @@
                 <w:noProof/>
                 <w:webHidden/>
               </w:rPr>
-              <w:instrText xml:space="preserve"> PAGEREF _Toc193360799 \h </w:instrText>
+              <w:instrText xml:space="preserve"> PAGEREF _Toc193397785 \h </w:instrText>
             </w:r>
             <w:r>
               <w:rPr>
@@ -1136,7 +1225,7 @@
                 <w:noProof/>
                 <w:webHidden/>
               </w:rPr>
-              <w:t>2</w:t>
+              <w:t>4</w:t>
             </w:r>
             <w:r>
               <w:rPr>
@@ -1154,10 +1243,13 @@
               <w:tab w:val="right" w:leader="dot" w:pos="9016"/>
             </w:tabs>
             <w:rPr>
+              <w:rFonts w:asciiTheme="minorHAnsi" w:eastAsiaTheme="minorEastAsia" w:hAnsiTheme="minorHAnsi"/>
               <w:noProof/>
+              <w:szCs w:val="24"/>
+              <w:lang w:val="en-DK" w:eastAsia="en-DK"/>
             </w:rPr>
           </w:pPr>
-          <w:hyperlink w:anchor="_Toc193360800" w:history="1">
+          <w:hyperlink w:anchor="_Toc193397786" w:history="1">
             <w:r>
               <w:rPr>
                 <w:rStyle w:val="Hyperlink"/>
@@ -1184,7 +1276,7 @@
                 <w:noProof/>
                 <w:webHidden/>
               </w:rPr>
-              <w:instrText xml:space="preserve"> PAGEREF _Toc193360800 \h </w:instrText>
+              <w:instrText xml:space="preserve"> PAGEREF _Toc193397786 \h </w:instrText>
             </w:r>
             <w:r>
               <w:rPr>
@@ -1204,7 +1296,7 @@
                 <w:noProof/>
                 <w:webHidden/>
               </w:rPr>
-              <w:t>2</w:t>
+              <w:t>4</w:t>
             </w:r>
             <w:r>
               <w:rPr>
@@ -1222,10 +1314,13 @@
               <w:tab w:val="right" w:leader="dot" w:pos="9016"/>
             </w:tabs>
             <w:rPr>
+              <w:rFonts w:asciiTheme="minorHAnsi" w:eastAsiaTheme="minorEastAsia" w:hAnsiTheme="minorHAnsi"/>
               <w:noProof/>
+              <w:szCs w:val="24"/>
+              <w:lang w:val="en-DK" w:eastAsia="en-DK"/>
             </w:rPr>
           </w:pPr>
-          <w:hyperlink w:anchor="_Toc193360801" w:history="1">
+          <w:hyperlink w:anchor="_Toc193397787" w:history="1">
             <w:r>
               <w:rPr>
                 <w:rStyle w:val="Hyperlink"/>
@@ -1252,7 +1347,7 @@
                 <w:noProof/>
                 <w:webHidden/>
               </w:rPr>
-              <w:instrText xml:space="preserve"> PAGEREF _Toc193360801 \h </w:instrText>
+              <w:instrText xml:space="preserve"> PAGEREF _Toc193397787 \h </w:instrText>
             </w:r>
             <w:r>
               <w:rPr>
@@ -1272,7 +1367,7 @@
                 <w:noProof/>
                 <w:webHidden/>
               </w:rPr>
-              <w:t>2</w:t>
+              <w:t>5</w:t>
             </w:r>
             <w:r>
               <w:rPr>
@@ -1290,10 +1385,13 @@
               <w:tab w:val="right" w:leader="dot" w:pos="9016"/>
             </w:tabs>
             <w:rPr>
+              <w:rFonts w:asciiTheme="minorHAnsi" w:eastAsiaTheme="minorEastAsia" w:hAnsiTheme="minorHAnsi"/>
               <w:noProof/>
+              <w:szCs w:val="24"/>
+              <w:lang w:val="en-DK" w:eastAsia="en-DK"/>
             </w:rPr>
           </w:pPr>
-          <w:hyperlink w:anchor="_Toc193360802" w:history="1">
+          <w:hyperlink w:anchor="_Toc193397788" w:history="1">
             <w:r>
               <w:rPr>
                 <w:rStyle w:val="Hyperlink"/>
@@ -1320,7 +1418,7 @@
                 <w:noProof/>
                 <w:webHidden/>
               </w:rPr>
-              <w:instrText xml:space="preserve"> PAGEREF _Toc193360802 \h </w:instrText>
+              <w:instrText xml:space="preserve"> PAGEREF _Toc193397788 \h </w:instrText>
             </w:r>
             <w:r>
               <w:rPr>
@@ -1340,7 +1438,7 @@
                 <w:noProof/>
                 <w:webHidden/>
               </w:rPr>
-              <w:t>2</w:t>
+              <w:t>5</w:t>
             </w:r>
             <w:r>
               <w:rPr>
@@ -1358,16 +1456,19 @@
               <w:tab w:val="right" w:leader="dot" w:pos="9016"/>
             </w:tabs>
             <w:rPr>
+              <w:rFonts w:asciiTheme="minorHAnsi" w:eastAsiaTheme="minorEastAsia" w:hAnsiTheme="minorHAnsi"/>
               <w:noProof/>
+              <w:szCs w:val="24"/>
+              <w:lang w:val="en-DK" w:eastAsia="en-DK"/>
             </w:rPr>
           </w:pPr>
-          <w:hyperlink w:anchor="_Toc193360803" w:history="1">
+          <w:hyperlink w:anchor="_Toc193397789" w:history="1">
             <w:r>
               <w:rPr>
                 <w:rStyle w:val="Hyperlink"/>
                 <w:noProof/>
               </w:rPr>
-              <w:t>.NET MAUI</w:t>
+              <w:t>.NET (MAUI og Web API)</w:t>
             </w:r>
             <w:r>
               <w:rPr>
@@ -1388,7 +1489,7 @@
                 <w:noProof/>
                 <w:webHidden/>
               </w:rPr>
-              <w:instrText xml:space="preserve"> PAGEREF _Toc193360803 \h </w:instrText>
+              <w:instrText xml:space="preserve"> PAGEREF _Toc193397789 \h </w:instrText>
             </w:r>
             <w:r>
               <w:rPr>
@@ -1408,7 +1509,7 @@
                 <w:noProof/>
                 <w:webHidden/>
               </w:rPr>
-              <w:t>2</w:t>
+              <w:t>6</w:t>
             </w:r>
             <w:r>
               <w:rPr>
@@ -1426,10 +1527,13 @@
               <w:tab w:val="right" w:leader="dot" w:pos="9016"/>
             </w:tabs>
             <w:rPr>
+              <w:rFonts w:asciiTheme="minorHAnsi" w:eastAsiaTheme="minorEastAsia" w:hAnsiTheme="minorHAnsi"/>
               <w:noProof/>
+              <w:szCs w:val="24"/>
+              <w:lang w:val="en-DK" w:eastAsia="en-DK"/>
             </w:rPr>
           </w:pPr>
-          <w:hyperlink w:anchor="_Toc193360804" w:history="1">
+          <w:hyperlink w:anchor="_Toc193397790" w:history="1">
             <w:r>
               <w:rPr>
                 <w:rStyle w:val="Hyperlink"/>
@@ -1456,7 +1560,7 @@
                 <w:noProof/>
                 <w:webHidden/>
               </w:rPr>
-              <w:instrText xml:space="preserve"> PAGEREF _Toc193360804 \h </w:instrText>
+              <w:instrText xml:space="preserve"> PAGEREF _Toc193397790 \h </w:instrText>
             </w:r>
             <w:r>
               <w:rPr>
@@ -1476,7 +1580,7 @@
                 <w:noProof/>
                 <w:webHidden/>
               </w:rPr>
-              <w:t>2</w:t>
+              <w:t>6</w:t>
             </w:r>
             <w:r>
               <w:rPr>
@@ -1494,16 +1598,19 @@
               <w:tab w:val="right" w:leader="dot" w:pos="9016"/>
             </w:tabs>
             <w:rPr>
+              <w:rFonts w:asciiTheme="minorHAnsi" w:eastAsiaTheme="minorEastAsia" w:hAnsiTheme="minorHAnsi"/>
               <w:noProof/>
+              <w:szCs w:val="24"/>
+              <w:lang w:val="en-DK" w:eastAsia="en-DK"/>
             </w:rPr>
           </w:pPr>
-          <w:hyperlink w:anchor="_Toc193360805" w:history="1">
+          <w:hyperlink w:anchor="_Toc193397791" w:history="1">
             <w:r>
               <w:rPr>
                 <w:rStyle w:val="Hyperlink"/>
                 <w:noProof/>
               </w:rPr>
-              <w:t>Google APIs</w:t>
+              <w:t>Google Cloud APIs</w:t>
             </w:r>
             <w:r>
               <w:rPr>
@@ -1524,7 +1631,7 @@
                 <w:noProof/>
                 <w:webHidden/>
               </w:rPr>
-              <w:instrText xml:space="preserve"> PAGEREF _Toc193360805 \h </w:instrText>
+              <w:instrText xml:space="preserve"> PAGEREF _Toc193397791 \h </w:instrText>
             </w:r>
             <w:r>
               <w:rPr>
@@ -1544,7 +1651,7 @@
                 <w:noProof/>
                 <w:webHidden/>
               </w:rPr>
-              <w:t>2</w:t>
+              <w:t>6</w:t>
             </w:r>
             <w:r>
               <w:rPr>
@@ -1562,16 +1669,19 @@
               <w:tab w:val="right" w:leader="dot" w:pos="9016"/>
             </w:tabs>
             <w:rPr>
+              <w:rFonts w:asciiTheme="minorHAnsi" w:eastAsiaTheme="minorEastAsia" w:hAnsiTheme="minorHAnsi"/>
               <w:noProof/>
+              <w:szCs w:val="24"/>
+              <w:lang w:val="en-DK" w:eastAsia="en-DK"/>
             </w:rPr>
           </w:pPr>
-          <w:hyperlink w:anchor="_Toc193360806" w:history="1">
+          <w:hyperlink w:anchor="_Toc193397792" w:history="1">
             <w:r>
               <w:rPr>
                 <w:rStyle w:val="Hyperlink"/>
                 <w:noProof/>
               </w:rPr>
-              <w:t>Opsætning af sider</w:t>
+              <w:t>Brugerhåndtering</w:t>
             </w:r>
             <w:r>
               <w:rPr>
@@ -1592,7 +1702,7 @@
                 <w:noProof/>
                 <w:webHidden/>
               </w:rPr>
-              <w:instrText xml:space="preserve"> PAGEREF _Toc193360806 \h </w:instrText>
+              <w:instrText xml:space="preserve"> PAGEREF _Toc193397792 \h </w:instrText>
             </w:r>
             <w:r>
               <w:rPr>
@@ -1612,7 +1722,7 @@
                 <w:noProof/>
                 <w:webHidden/>
               </w:rPr>
-              <w:t>2</w:t>
+              <w:t>7</w:t>
             </w:r>
             <w:r>
               <w:rPr>
@@ -1630,16 +1740,19 @@
               <w:tab w:val="right" w:leader="dot" w:pos="9016"/>
             </w:tabs>
             <w:rPr>
+              <w:rFonts w:asciiTheme="minorHAnsi" w:eastAsiaTheme="minorEastAsia" w:hAnsiTheme="minorHAnsi"/>
               <w:noProof/>
+              <w:szCs w:val="24"/>
+              <w:lang w:val="en-DK" w:eastAsia="en-DK"/>
             </w:rPr>
           </w:pPr>
-          <w:hyperlink w:anchor="_Toc193360807" w:history="1">
+          <w:hyperlink w:anchor="_Toc193397793" w:history="1">
             <w:r>
               <w:rPr>
                 <w:rStyle w:val="Hyperlink"/>
                 <w:noProof/>
               </w:rPr>
-              <w:t>Brugerhåndtering</w:t>
+              <w:t>Realiseret tidsplan</w:t>
             </w:r>
             <w:r>
               <w:rPr>
@@ -1660,7 +1773,7 @@
                 <w:noProof/>
                 <w:webHidden/>
               </w:rPr>
-              <w:instrText xml:space="preserve"> PAGEREF _Toc193360807 \h </w:instrText>
+              <w:instrText xml:space="preserve"> PAGEREF _Toc193397793 \h </w:instrText>
             </w:r>
             <w:r>
               <w:rPr>
@@ -1680,7 +1793,220 @@
                 <w:noProof/>
                 <w:webHidden/>
               </w:rPr>
-              <w:t>2</w:t>
+              <w:t>8</w:t>
+            </w:r>
+            <w:r>
+              <w:rPr>
+                <w:noProof/>
+                <w:webHidden/>
+              </w:rPr>
+              <w:fldChar w:fldCharType="end"/>
+            </w:r>
+          </w:hyperlink>
+        </w:p>
+        <w:p>
+          <w:pPr>
+            <w:pStyle w:val="TOC1"/>
+            <w:tabs>
+              <w:tab w:val="right" w:leader="dot" w:pos="9016"/>
+            </w:tabs>
+            <w:rPr>
+              <w:rFonts w:asciiTheme="minorHAnsi" w:eastAsiaTheme="minorEastAsia" w:hAnsiTheme="minorHAnsi"/>
+              <w:noProof/>
+              <w:szCs w:val="24"/>
+              <w:lang w:val="en-DK" w:eastAsia="en-DK"/>
+            </w:rPr>
+          </w:pPr>
+          <w:hyperlink w:anchor="_Toc193397794" w:history="1">
+            <w:r>
+              <w:rPr>
+                <w:rStyle w:val="Hyperlink"/>
+                <w:noProof/>
+              </w:rPr>
+              <w:t>Perspektivering</w:t>
+            </w:r>
+            <w:r>
+              <w:rPr>
+                <w:noProof/>
+                <w:webHidden/>
+              </w:rPr>
+              <w:tab/>
+            </w:r>
+            <w:r>
+              <w:rPr>
+                <w:noProof/>
+                <w:webHidden/>
+              </w:rPr>
+              <w:fldChar w:fldCharType="begin"/>
+            </w:r>
+            <w:r>
+              <w:rPr>
+                <w:noProof/>
+                <w:webHidden/>
+              </w:rPr>
+              <w:instrText xml:space="preserve"> PAGEREF _Toc193397794 \h </w:instrText>
+            </w:r>
+            <w:r>
+              <w:rPr>
+                <w:noProof/>
+                <w:webHidden/>
+              </w:rPr>
+            </w:r>
+            <w:r>
+              <w:rPr>
+                <w:noProof/>
+                <w:webHidden/>
+              </w:rPr>
+              <w:fldChar w:fldCharType="separate"/>
+            </w:r>
+            <w:r>
+              <w:rPr>
+                <w:noProof/>
+                <w:webHidden/>
+              </w:rPr>
+              <w:t>10</w:t>
+            </w:r>
+            <w:r>
+              <w:rPr>
+                <w:noProof/>
+                <w:webHidden/>
+              </w:rPr>
+              <w:fldChar w:fldCharType="end"/>
+            </w:r>
+          </w:hyperlink>
+        </w:p>
+        <w:p>
+          <w:pPr>
+            <w:pStyle w:val="TOC1"/>
+            <w:tabs>
+              <w:tab w:val="right" w:leader="dot" w:pos="9016"/>
+            </w:tabs>
+            <w:rPr>
+              <w:rFonts w:asciiTheme="minorHAnsi" w:eastAsiaTheme="minorEastAsia" w:hAnsiTheme="minorHAnsi"/>
+              <w:noProof/>
+              <w:szCs w:val="24"/>
+              <w:lang w:val="en-DK" w:eastAsia="en-DK"/>
+            </w:rPr>
+          </w:pPr>
+          <w:hyperlink w:anchor="_Toc193397795" w:history="1">
+            <w:r>
+              <w:rPr>
+                <w:rStyle w:val="Hyperlink"/>
+                <w:noProof/>
+              </w:rPr>
+              <w:t>Konklusion</w:t>
+            </w:r>
+            <w:r>
+              <w:rPr>
+                <w:noProof/>
+                <w:webHidden/>
+              </w:rPr>
+              <w:tab/>
+            </w:r>
+            <w:r>
+              <w:rPr>
+                <w:noProof/>
+                <w:webHidden/>
+              </w:rPr>
+              <w:fldChar w:fldCharType="begin"/>
+            </w:r>
+            <w:r>
+              <w:rPr>
+                <w:noProof/>
+                <w:webHidden/>
+              </w:rPr>
+              <w:instrText xml:space="preserve"> PAGEREF _Toc193397795 \h </w:instrText>
+            </w:r>
+            <w:r>
+              <w:rPr>
+                <w:noProof/>
+                <w:webHidden/>
+              </w:rPr>
+            </w:r>
+            <w:r>
+              <w:rPr>
+                <w:noProof/>
+                <w:webHidden/>
+              </w:rPr>
+              <w:fldChar w:fldCharType="separate"/>
+            </w:r>
+            <w:r>
+              <w:rPr>
+                <w:noProof/>
+                <w:webHidden/>
+              </w:rPr>
+              <w:t>10</w:t>
+            </w:r>
+            <w:r>
+              <w:rPr>
+                <w:noProof/>
+                <w:webHidden/>
+              </w:rPr>
+              <w:fldChar w:fldCharType="end"/>
+            </w:r>
+          </w:hyperlink>
+        </w:p>
+        <w:p>
+          <w:pPr>
+            <w:pStyle w:val="TOC1"/>
+            <w:tabs>
+              <w:tab w:val="right" w:leader="dot" w:pos="9016"/>
+            </w:tabs>
+            <w:rPr>
+              <w:rFonts w:asciiTheme="minorHAnsi" w:eastAsiaTheme="minorEastAsia" w:hAnsiTheme="minorHAnsi"/>
+              <w:noProof/>
+              <w:szCs w:val="24"/>
+              <w:lang w:val="en-DK" w:eastAsia="en-DK"/>
+            </w:rPr>
+          </w:pPr>
+          <w:hyperlink w:anchor="_Toc193397796" w:history="1">
+            <w:r>
+              <w:rPr>
+                <w:rStyle w:val="Hyperlink"/>
+                <w:noProof/>
+              </w:rPr>
+              <w:t>Kilder og referencer</w:t>
+            </w:r>
+            <w:r>
+              <w:rPr>
+                <w:noProof/>
+                <w:webHidden/>
+              </w:rPr>
+              <w:tab/>
+            </w:r>
+            <w:r>
+              <w:rPr>
+                <w:noProof/>
+                <w:webHidden/>
+              </w:rPr>
+              <w:fldChar w:fldCharType="begin"/>
+            </w:r>
+            <w:r>
+              <w:rPr>
+                <w:noProof/>
+                <w:webHidden/>
+              </w:rPr>
+              <w:instrText xml:space="preserve"> PAGEREF _Toc193397796 \h </w:instrText>
+            </w:r>
+            <w:r>
+              <w:rPr>
+                <w:noProof/>
+                <w:webHidden/>
+              </w:rPr>
+            </w:r>
+            <w:r>
+              <w:rPr>
+                <w:noProof/>
+                <w:webHidden/>
+              </w:rPr>
+              <w:fldChar w:fldCharType="separate"/>
+            </w:r>
+            <w:r>
+              <w:rPr>
+                <w:noProof/>
+                <w:webHidden/>
+              </w:rPr>
+              <w:t>10</w:t>
             </w:r>
             <w:r>
               <w:rPr>
@@ -1698,16 +2024,20 @@
               <w:tab w:val="right" w:leader="dot" w:pos="9016"/>
             </w:tabs>
             <w:rPr>
+              <w:rFonts w:asciiTheme="minorHAnsi" w:eastAsiaTheme="minorEastAsia" w:hAnsiTheme="minorHAnsi"/>
               <w:noProof/>
+              <w:szCs w:val="24"/>
+              <w:lang w:val="en-DK" w:eastAsia="en-DK"/>
             </w:rPr>
           </w:pPr>
-          <w:hyperlink w:anchor="_Toc193360808" w:history="1">
+          <w:hyperlink w:anchor="_Toc193397797" w:history="1">
             <w:r>
               <w:rPr>
                 <w:rStyle w:val="Hyperlink"/>
                 <w:noProof/>
-              </w:rPr>
-              <w:t>Generering af planer</w:t>
+                <w:lang w:val="en-US"/>
+              </w:rPr>
+              <w:t>YouTube</w:t>
             </w:r>
             <w:r>
               <w:rPr>
@@ -1728,7 +2058,7 @@
                 <w:noProof/>
                 <w:webHidden/>
               </w:rPr>
-              <w:instrText xml:space="preserve"> PAGEREF _Toc193360808 \h </w:instrText>
+              <w:instrText xml:space="preserve"> PAGEREF _Toc193397797 \h </w:instrText>
             </w:r>
             <w:r>
               <w:rPr>
@@ -1748,7 +2078,7 @@
                 <w:noProof/>
                 <w:webHidden/>
               </w:rPr>
-              <w:t>2</w:t>
+              <w:t>10</w:t>
             </w:r>
             <w:r>
               <w:rPr>
@@ -1766,16 +2096,19 @@
               <w:tab w:val="right" w:leader="dot" w:pos="9016"/>
             </w:tabs>
             <w:rPr>
+              <w:rFonts w:asciiTheme="minorHAnsi" w:eastAsiaTheme="minorEastAsia" w:hAnsiTheme="minorHAnsi"/>
               <w:noProof/>
+              <w:szCs w:val="24"/>
+              <w:lang w:val="en-DK" w:eastAsia="en-DK"/>
             </w:rPr>
           </w:pPr>
-          <w:hyperlink w:anchor="_Toc193360809" w:history="1">
+          <w:hyperlink w:anchor="_Toc193397798" w:history="1">
             <w:r>
               <w:rPr>
                 <w:rStyle w:val="Hyperlink"/>
                 <w:noProof/>
               </w:rPr>
-              <w:t>Realiseret tidsplan</w:t>
+              <w:t>AI</w:t>
             </w:r>
             <w:r>
               <w:rPr>
@@ -1796,7 +2129,7 @@
                 <w:noProof/>
                 <w:webHidden/>
               </w:rPr>
-              <w:instrText xml:space="preserve"> PAGEREF _Toc193360809 \h </w:instrText>
+              <w:instrText xml:space="preserve"> PAGEREF _Toc193397798 \h </w:instrText>
             </w:r>
             <w:r>
               <w:rPr>
@@ -1816,7 +2149,7 @@
                 <w:noProof/>
                 <w:webHidden/>
               </w:rPr>
-              <w:t>2</w:t>
+              <w:t>10</w:t>
             </w:r>
             <w:r>
               <w:rPr>
@@ -1834,16 +2167,19 @@
               <w:tab w:val="right" w:leader="dot" w:pos="9016"/>
             </w:tabs>
             <w:rPr>
+              <w:rFonts w:asciiTheme="minorHAnsi" w:eastAsiaTheme="minorEastAsia" w:hAnsiTheme="minorHAnsi"/>
               <w:noProof/>
+              <w:szCs w:val="24"/>
+              <w:lang w:val="en-DK" w:eastAsia="en-DK"/>
             </w:rPr>
           </w:pPr>
-          <w:hyperlink w:anchor="_Toc193360810" w:history="1">
+          <w:hyperlink w:anchor="_Toc193397799" w:history="1">
             <w:r>
               <w:rPr>
                 <w:rStyle w:val="Hyperlink"/>
                 <w:noProof/>
               </w:rPr>
-              <w:t>Logbog (Bilag?)</w:t>
+              <w:t>Grafik</w:t>
             </w:r>
             <w:r>
               <w:rPr>
@@ -1864,7 +2200,7 @@
                 <w:noProof/>
                 <w:webHidden/>
               </w:rPr>
-              <w:instrText xml:space="preserve"> PAGEREF _Toc193360810 \h </w:instrText>
+              <w:instrText xml:space="preserve"> PAGEREF _Toc193397799 \h </w:instrText>
             </w:r>
             <w:r>
               <w:rPr>
@@ -1884,7 +2220,7 @@
                 <w:noProof/>
                 <w:webHidden/>
               </w:rPr>
-              <w:t>2</w:t>
+              <w:t>10</w:t>
             </w:r>
             <w:r>
               <w:rPr>
@@ -1902,16 +2238,19 @@
               <w:tab w:val="right" w:leader="dot" w:pos="9016"/>
             </w:tabs>
             <w:rPr>
+              <w:rFonts w:asciiTheme="minorHAnsi" w:eastAsiaTheme="minorEastAsia" w:hAnsiTheme="minorHAnsi"/>
               <w:noProof/>
+              <w:szCs w:val="24"/>
+              <w:lang w:val="en-DK" w:eastAsia="en-DK"/>
             </w:rPr>
           </w:pPr>
-          <w:hyperlink w:anchor="_Toc193360811" w:history="1">
+          <w:hyperlink w:anchor="_Toc193397800" w:history="1">
             <w:r>
               <w:rPr>
                 <w:rStyle w:val="Hyperlink"/>
                 <w:noProof/>
               </w:rPr>
-              <w:t>Perspektivering</w:t>
+              <w:t>Bilag</w:t>
             </w:r>
             <w:r>
               <w:rPr>
@@ -1932,7 +2271,7 @@
                 <w:noProof/>
                 <w:webHidden/>
               </w:rPr>
-              <w:instrText xml:space="preserve"> PAGEREF _Toc193360811 \h </w:instrText>
+              <w:instrText xml:space="preserve"> PAGEREF _Toc193397800 \h </w:instrText>
             </w:r>
             <w:r>
               <w:rPr>
@@ -1952,7 +2291,7 @@
                 <w:noProof/>
                 <w:webHidden/>
               </w:rPr>
-              <w:t>3</w:t>
+              <w:t>11</w:t>
             </w:r>
             <w:r>
               <w:rPr>
@@ -1965,21 +2304,24 @@
         </w:p>
         <w:p>
           <w:pPr>
-            <w:pStyle w:val="TOC1"/>
+            <w:pStyle w:val="TOC2"/>
             <w:tabs>
               <w:tab w:val="right" w:leader="dot" w:pos="9016"/>
             </w:tabs>
             <w:rPr>
+              <w:rFonts w:asciiTheme="minorHAnsi" w:eastAsiaTheme="minorEastAsia" w:hAnsiTheme="minorHAnsi"/>
               <w:noProof/>
+              <w:szCs w:val="24"/>
+              <w:lang w:val="en-DK" w:eastAsia="en-DK"/>
             </w:rPr>
           </w:pPr>
-          <w:hyperlink w:anchor="_Toc193360812" w:history="1">
+          <w:hyperlink w:anchor="_Toc193397801" w:history="1">
             <w:r>
               <w:rPr>
                 <w:rStyle w:val="Hyperlink"/>
                 <w:noProof/>
               </w:rPr>
-              <w:t>Konklusion</w:t>
+              <w:t>Bilag 1 – Mockups</w:t>
             </w:r>
             <w:r>
               <w:rPr>
@@ -2000,7 +2342,7 @@
                 <w:noProof/>
                 <w:webHidden/>
               </w:rPr>
-              <w:instrText xml:space="preserve"> PAGEREF _Toc193360812 \h </w:instrText>
+              <w:instrText xml:space="preserve"> PAGEREF _Toc193397801 \h </w:instrText>
             </w:r>
             <w:r>
               <w:rPr>
@@ -2020,7 +2362,7 @@
                 <w:noProof/>
                 <w:webHidden/>
               </w:rPr>
-              <w:t>3</w:t>
+              <w:t>11</w:t>
             </w:r>
             <w:r>
               <w:rPr>
@@ -2054,7 +2396,7 @@
       <w:pPr>
         <w:pStyle w:val="Heading1"/>
       </w:pPr>
-      <w:bookmarkStart w:id="1" w:name="_Toc193360794"/>
+      <w:bookmarkStart w:id="1" w:name="_Toc193397779"/>
       <w:r>
         <w:lastRenderedPageBreak/>
         <w:t>Casebeskrivelse</w:t>
@@ -2070,7 +2412,7 @@
       <w:pPr>
         <w:pStyle w:val="Heading1"/>
       </w:pPr>
-      <w:bookmarkStart w:id="2" w:name="_Toc193360795"/>
+      <w:bookmarkStart w:id="2" w:name="_Toc193397780"/>
       <w:r>
         <w:t>Problemformulering</w:t>
       </w:r>
@@ -2085,7 +2427,7 @@
       <w:pPr>
         <w:pStyle w:val="Heading1"/>
       </w:pPr>
-      <w:bookmarkStart w:id="3" w:name="_Toc193360796"/>
+      <w:bookmarkStart w:id="3" w:name="_Toc193397781"/>
       <w:r>
         <w:t>Metode</w:t>
       </w:r>
@@ -2095,7 +2437,7 @@
       <w:pPr>
         <w:pStyle w:val="Heading2"/>
       </w:pPr>
-      <w:bookmarkStart w:id="4" w:name="_Toc193360797"/>
+      <w:bookmarkStart w:id="4" w:name="_Toc193397782"/>
       <w:r>
         <w:t>Anvendte fagområder</w:t>
       </w:r>
@@ -2187,14 +2529,14 @@
       <w:pPr>
         <w:pStyle w:val="Heading2"/>
       </w:pPr>
-      <w:bookmarkStart w:id="5" w:name="_Toc193360798"/>
+      <w:bookmarkStart w:id="5" w:name="_Toc193397783"/>
       <w:r>
         <w:t xml:space="preserve">Anvendte </w:t>
       </w:r>
+      <w:r>
+        <w:t>teknologier</w:t>
+      </w:r>
       <w:bookmarkEnd w:id="5"/>
-      <w:r>
-        <w:t>teknologier</w:t>
-      </w:r>
     </w:p>
     <w:p>
       <w:r>
@@ -2453,10 +2795,12 @@
       <w:pPr>
         <w:pStyle w:val="Heading3"/>
       </w:pPr>
+      <w:bookmarkStart w:id="6" w:name="_Toc193397784"/>
       <w:r>
         <w:lastRenderedPageBreak/>
         <w:t>Begrundelse af valg</w:t>
       </w:r>
+      <w:bookmarkEnd w:id="6"/>
     </w:p>
     <w:p>
       <w:r>
@@ -2584,9 +2928,11 @@
       <w:pPr>
         <w:pStyle w:val="Heading2"/>
       </w:pPr>
+      <w:bookmarkStart w:id="7" w:name="_Toc193397785"/>
       <w:r>
         <w:t>Estimeret tidsplan</w:t>
       </w:r>
+      <w:bookmarkEnd w:id="7"/>
     </w:p>
     <w:p>
       <w:r>
@@ -2639,11 +2985,11 @@
       <w:pPr>
         <w:pStyle w:val="Heading2"/>
       </w:pPr>
-      <w:bookmarkStart w:id="6" w:name="_Toc193360800"/>
+      <w:bookmarkStart w:id="8" w:name="_Toc193397786"/>
       <w:r>
         <w:t>Estimeret flowchart</w:t>
       </w:r>
-      <w:bookmarkEnd w:id="6"/>
+      <w:bookmarkEnd w:id="8"/>
     </w:p>
     <w:p>
       <w:r>
@@ -2717,11 +3063,11 @@
       <w:pPr>
         <w:pStyle w:val="Heading2"/>
       </w:pPr>
-      <w:bookmarkStart w:id="7" w:name="_Toc193360801"/>
+      <w:bookmarkStart w:id="9" w:name="_Toc193397787"/>
       <w:r>
         <w:t>Mockups</w:t>
       </w:r>
-      <w:bookmarkEnd w:id="7"/>
+      <w:bookmarkEnd w:id="9"/>
     </w:p>
     <w:p>
       <w:r>
@@ -2732,7 +3078,6 @@
       </w:r>
     </w:p>
     <w:p>
-      <w:bookmarkStart w:id="8" w:name="_Toc193360802"/>
       <w:r>
         <w:t xml:space="preserve">Mine mockups dækker ret godt over de funktioner, som også endte med at komme med i appen i sidste ende. Har bygget min app meget med udgangspunkt i disse. </w:t>
       </w:r>
@@ -2753,10 +3098,11 @@
       <w:pPr>
         <w:pStyle w:val="Heading1"/>
       </w:pPr>
+      <w:bookmarkStart w:id="10" w:name="_Toc193397788"/>
       <w:r>
         <w:t>Udviklingsprocessen</w:t>
       </w:r>
-      <w:bookmarkEnd w:id="8"/>
+      <w:bookmarkEnd w:id="10"/>
     </w:p>
     <w:p>
       <w:r>
@@ -2770,7 +3116,7 @@
       <w:pPr>
         <w:pStyle w:val="Heading2"/>
       </w:pPr>
-      <w:bookmarkStart w:id="9" w:name="_Toc193360803"/>
+      <w:bookmarkStart w:id="11" w:name="_Toc193397789"/>
       <w:r>
         <w:lastRenderedPageBreak/>
         <w:t xml:space="preserve">.NET </w:t>
@@ -2781,10 +3127,10 @@
       <w:r>
         <w:t>MAUI</w:t>
       </w:r>
-      <w:bookmarkEnd w:id="9"/>
       <w:r>
         <w:t xml:space="preserve"> og Web API)</w:t>
       </w:r>
+      <w:bookmarkEnd w:id="11"/>
     </w:p>
     <w:p>
       <w:r>
@@ -2855,11 +3201,11 @@
       <w:pPr>
         <w:pStyle w:val="Heading2"/>
       </w:pPr>
-      <w:bookmarkStart w:id="10" w:name="_Toc193360804"/>
+      <w:bookmarkStart w:id="12" w:name="_Toc193397790"/>
       <w:r>
         <w:t>AWS</w:t>
       </w:r>
-      <w:bookmarkEnd w:id="10"/>
+      <w:bookmarkEnd w:id="12"/>
     </w:p>
     <w:p>
       <w:r>
@@ -3026,7 +3372,7 @@
       <w:pPr>
         <w:pStyle w:val="Heading2"/>
       </w:pPr>
-      <w:bookmarkStart w:id="11" w:name="_Toc193360805"/>
+      <w:bookmarkStart w:id="13" w:name="_Toc193397791"/>
       <w:r>
         <w:t>Google</w:t>
       </w:r>
@@ -3040,7 +3386,7 @@
       <w:r>
         <w:t>APIs</w:t>
       </w:r>
-      <w:bookmarkEnd w:id="11"/>
+      <w:bookmarkEnd w:id="13"/>
       <w:proofErr w:type="spellEnd"/>
     </w:p>
     <w:p>
@@ -3223,87 +3569,1409 @@
       <w:pPr>
         <w:pStyle w:val="Heading2"/>
       </w:pPr>
-      <w:bookmarkStart w:id="12" w:name="_Toc193360807"/>
-      <w:bookmarkStart w:id="13" w:name="_Toc193360808"/>
-      <w:r>
-        <w:t>Generering af planer</w:t>
-      </w:r>
-      <w:bookmarkEnd w:id="13"/>
+      <w:r>
+        <w:br/>
+      </w:r>
+      <w:bookmarkStart w:id="14" w:name="_Toc193397792"/>
+      <w:r>
+        <w:t>Brugerhåndtering</w:t>
+      </w:r>
+      <w:bookmarkEnd w:id="14"/>
+    </w:p>
+    <w:p>
+      <w:r>
+        <w:t>Jeg ønskede at have brugerhåndtering med i mit projekt, da det åbner op for en masse features, som for mig er er essentielle ved mange apps. Features som deling af rejser, tilføjelse af venner/rejsemakkere og måske opbyggelse af fælles planer sammen med andre.</w:t>
+      </w:r>
+    </w:p>
+    <w:p>
+      <w:r>
+        <w:t xml:space="preserve">Dette er et punkt jeg altid har kæmpet og haft meget svært ved. Det har fejlet for mig i tidligere projekter gennem hovedforløbne og også i en mindre opgave på min læreplads. Det skulle heller ikke være anderledes denne gang. </w:t>
+      </w:r>
+    </w:p>
+    <w:p>
+      <w:r>
+        <w:t>Jeg følte, at jeg gennem min research og grundige opsætning af mit projekt hos AWS havde et solidt fundament til at håndtere simpel brugerhåndtering. Men når det kom til det, viste det sig ikke at være tilfældet.</w:t>
+      </w:r>
+      <w:r>
+        <w:br/>
+        <w:t xml:space="preserve">Jeg kunne gennem fejlfinding se at jeg fik hentet nogle af de oplysninger jeg skulle bruge, men at </w:t>
+      </w:r>
+      <w:r>
+        <w:t xml:space="preserve">mine kald i sidste ende slog fejl. Jeg brugte (alt for) lang tid på at gennemsøge nettet og spørge AI om hjælp, men kom ingen vegne. Efter jeg havde brugt det meste af en uge på </w:t>
+      </w:r>
+      <w:r>
+        <w:lastRenderedPageBreak/>
+        <w:t xml:space="preserve">at prøve at få det løst, måtte jeg til sidst give op og fortsætte uden. Ellers ville jeg slet ikke have et produkt at vise i sidste ende. </w:t>
+      </w:r>
+    </w:p>
+    <w:p>
+      <w:r>
+        <w:t>Al denne forsømte tid, har også resulteret i at resten af udviklingen af mit projekt er blevet lidt ”</w:t>
+      </w:r>
+      <w:proofErr w:type="spellStart"/>
+      <w:r>
+        <w:t>rushed</w:t>
+      </w:r>
+      <w:proofErr w:type="spellEnd"/>
+      <w:r>
+        <w:t xml:space="preserve">”, og at jeg har måtte bruge meget af min weekend på at komme i mål med projektet. </w:t>
+      </w:r>
+    </w:p>
+    <w:p>
+      <w:r>
+        <w:t xml:space="preserve">Man kan derfor sige at jeg løste mit problem, ved ikke at løse det. Jeg måtte lægge mine prioriteter om til fordel for at have en funktionel app. </w:t>
+      </w:r>
+    </w:p>
+    <w:p>
+      <w:pPr>
+        <w:pStyle w:val="Heading2"/>
+      </w:pPr>
+      <w:bookmarkStart w:id="15" w:name="_Toc193397793"/>
+      <w:r>
+        <w:t>Realiseret tidsplan</w:t>
+      </w:r>
+      <w:bookmarkEnd w:id="15"/>
+    </w:p>
+    <w:p>
+      <w:r>
+        <w:t xml:space="preserve">Nu vil jeg dykke ned i min realiserede tidsplan og hvordan den afviger fra den estimerede. </w:t>
+      </w:r>
+    </w:p>
+    <w:p>
+      <w:pPr>
+        <w:rPr>
+          <w:b/>
+          <w:bCs/>
+        </w:rPr>
+      </w:pPr>
+      <w:r>
+        <w:rPr>
+          <w:b/>
+          <w:bCs/>
+        </w:rPr>
+        <w:t>Uge 1 (24-28 februar)</w:t>
+      </w:r>
+    </w:p>
+    <w:tbl>
+      <w:tblPr>
+        <w:tblStyle w:val="TableGrid"/>
+        <w:tblW w:w="0" w:type="auto"/>
+        <w:tblLook w:val="04A0" w:firstRow="1" w:lastRow="0" w:firstColumn="1" w:lastColumn="0" w:noHBand="0" w:noVBand="1"/>
+      </w:tblPr>
+      <w:tblGrid>
+        <w:gridCol w:w="1129"/>
+        <w:gridCol w:w="7887"/>
+      </w:tblGrid>
+      <w:tr>
+        <w:tc>
+          <w:tcPr>
+            <w:tcW w:w="1129" w:type="dxa"/>
+          </w:tcPr>
+          <w:p>
+            <w:pPr>
+              <w:rPr>
+                <w:b/>
+                <w:bCs/>
+              </w:rPr>
+            </w:pPr>
+            <w:r>
+              <w:rPr>
+                <w:b/>
+                <w:bCs/>
+              </w:rPr>
+              <w:t>Dag</w:t>
+            </w:r>
+          </w:p>
+        </w:tc>
+        <w:tc>
+          <w:tcPr>
+            <w:tcW w:w="7887" w:type="dxa"/>
+          </w:tcPr>
+          <w:p>
+            <w:pPr>
+              <w:rPr>
+                <w:b/>
+                <w:bCs/>
+              </w:rPr>
+            </w:pPr>
+            <w:r>
+              <w:rPr>
+                <w:b/>
+                <w:bCs/>
+              </w:rPr>
+              <w:t>Aktivitet</w:t>
+            </w:r>
+          </w:p>
+        </w:tc>
+      </w:tr>
+      <w:tr>
+        <w:tc>
+          <w:tcPr>
+            <w:tcW w:w="1129" w:type="dxa"/>
+          </w:tcPr>
+          <w:p>
+            <w:r>
+              <w:t>Mandag</w:t>
+            </w:r>
+          </w:p>
+        </w:tc>
+        <w:tc>
+          <w:tcPr>
+            <w:tcW w:w="7887" w:type="dxa"/>
+          </w:tcPr>
+          <w:p>
+            <w:r>
+              <w:t>- Første udkast til problemformulering</w:t>
+            </w:r>
+          </w:p>
+          <w:p>
+            <w:r>
+              <w:t>- Logbog</w:t>
+            </w:r>
+          </w:p>
+          <w:p>
+            <w:r>
+              <w:t>- Første udkast til estimeret tidsplan</w:t>
+            </w:r>
+          </w:p>
+          <w:p>
+            <w:r>
+              <w:t>- Casebeskrivelse</w:t>
+            </w:r>
+          </w:p>
+          <w:p>
+            <w:r>
+              <w:t>- Udkast til MVP</w:t>
+            </w:r>
+          </w:p>
+        </w:tc>
+      </w:tr>
+      <w:tr>
+        <w:tc>
+          <w:tcPr>
+            <w:tcW w:w="1129" w:type="dxa"/>
+          </w:tcPr>
+          <w:p>
+            <w:r>
+              <w:t>Tirsdag</w:t>
+            </w:r>
+          </w:p>
+        </w:tc>
+        <w:tc>
+          <w:tcPr>
+            <w:tcW w:w="7887" w:type="dxa"/>
+          </w:tcPr>
+          <w:p>
+            <w:r>
+              <w:t>- Logbog</w:t>
+            </w:r>
+          </w:p>
+          <w:p>
+            <w:r>
+              <w:t>- Problemformulering (godkendt)</w:t>
+            </w:r>
+          </w:p>
+          <w:p>
+            <w:r>
+              <w:t>- Estimeret tidsplan (godkendt)</w:t>
+            </w:r>
+          </w:p>
+          <w:p>
+            <w:r>
+              <w:t>- Planlægning af anvendte teknologier</w:t>
+            </w:r>
+          </w:p>
+          <w:p>
+            <w:r>
+              <w:t>- Planlægning af anvendte fagområder</w:t>
+            </w:r>
+          </w:p>
+          <w:p>
+            <w:r>
+              <w:t>- Mockups i samarbejde med min hustru.</w:t>
+            </w:r>
+          </w:p>
+        </w:tc>
+      </w:tr>
+      <w:tr>
+        <w:tc>
+          <w:tcPr>
+            <w:tcW w:w="1129" w:type="dxa"/>
+          </w:tcPr>
+          <w:p>
+            <w:r>
+              <w:t>Onsdag</w:t>
+            </w:r>
+          </w:p>
+        </w:tc>
+        <w:tc>
+          <w:tcPr>
+            <w:tcW w:w="7887" w:type="dxa"/>
+          </w:tcPr>
+          <w:p>
+            <w:r>
+              <w:t>- Logbog</w:t>
+            </w:r>
+          </w:p>
+          <w:p>
+            <w:r>
+              <w:t xml:space="preserve">- Research af </w:t>
+            </w:r>
+            <w:proofErr w:type="spellStart"/>
+            <w:r>
+              <w:t>NoSQL</w:t>
+            </w:r>
+            <w:proofErr w:type="spellEnd"/>
+          </w:p>
+          <w:p>
+            <w:r>
+              <w:t xml:space="preserve">- Testprojekt med AWS Lambda, </w:t>
+            </w:r>
+            <w:proofErr w:type="spellStart"/>
+            <w:r>
+              <w:t>DynamoDB</w:t>
+            </w:r>
+            <w:proofErr w:type="spellEnd"/>
+            <w:r>
+              <w:t xml:space="preserve"> og API Gateway</w:t>
+            </w:r>
+          </w:p>
+        </w:tc>
+      </w:tr>
+      <w:tr>
+        <w:tc>
+          <w:tcPr>
+            <w:tcW w:w="1129" w:type="dxa"/>
+          </w:tcPr>
+          <w:p>
+            <w:r>
+              <w:t>Torsdag</w:t>
+            </w:r>
+          </w:p>
+        </w:tc>
+        <w:tc>
+          <w:tcPr>
+            <w:tcW w:w="7887" w:type="dxa"/>
+          </w:tcPr>
+          <w:p>
+            <w:r>
+              <w:t>- Mockups i samarbejde med min hustru.</w:t>
+            </w:r>
+          </w:p>
+          <w:p>
+            <w:r>
+              <w:t xml:space="preserve">- Datamodeller i </w:t>
+            </w:r>
+            <w:proofErr w:type="spellStart"/>
+            <w:r>
+              <w:t>NoSQL</w:t>
+            </w:r>
+            <w:proofErr w:type="spellEnd"/>
+            <w:r>
+              <w:t xml:space="preserve"> </w:t>
+            </w:r>
+            <w:r>
+              <w:t>W</w:t>
+            </w:r>
+            <w:r>
+              <w:t>orkbench</w:t>
+            </w:r>
+          </w:p>
+          <w:p>
+            <w:r>
+              <w:t>- Opsætning af projekt hos AWS.</w:t>
+            </w:r>
+          </w:p>
+        </w:tc>
+      </w:tr>
+      <w:tr>
+        <w:tc>
+          <w:tcPr>
+            <w:tcW w:w="1129" w:type="dxa"/>
+          </w:tcPr>
+          <w:p>
+            <w:r>
+              <w:t>Fredag</w:t>
+            </w:r>
+          </w:p>
+        </w:tc>
+        <w:tc>
+          <w:tcPr>
+            <w:tcW w:w="7887" w:type="dxa"/>
+          </w:tcPr>
+          <w:p>
+            <w:pPr>
+              <w:rPr>
+                <w:lang w:val="en-US"/>
+              </w:rPr>
+            </w:pPr>
+            <w:r>
+              <w:rPr>
+                <w:lang w:val="en-US"/>
+              </w:rPr>
+              <w:t xml:space="preserve">- </w:t>
+            </w:r>
+            <w:proofErr w:type="spellStart"/>
+            <w:r>
+              <w:rPr>
+                <w:lang w:val="en-US"/>
+              </w:rPr>
+              <w:t>Datamodeller</w:t>
+            </w:r>
+            <w:proofErr w:type="spellEnd"/>
+            <w:r>
+              <w:rPr>
+                <w:lang w:val="en-US"/>
+              </w:rPr>
+              <w:t xml:space="preserve"> </w:t>
+            </w:r>
+            <w:proofErr w:type="spellStart"/>
+            <w:r>
+              <w:rPr>
+                <w:lang w:val="en-US"/>
+              </w:rPr>
+              <w:t>i</w:t>
+            </w:r>
+            <w:proofErr w:type="spellEnd"/>
+            <w:r>
+              <w:rPr>
+                <w:lang w:val="en-US"/>
+              </w:rPr>
+              <w:t xml:space="preserve"> NoSQL Workbench</w:t>
+            </w:r>
+          </w:p>
+          <w:p>
+            <w:pPr>
+              <w:rPr>
+                <w:lang w:val="en-US"/>
+              </w:rPr>
+            </w:pPr>
+            <w:r>
+              <w:rPr>
+                <w:lang w:val="en-US"/>
+              </w:rPr>
+              <w:t>- Flow chart</w:t>
+            </w:r>
+          </w:p>
+          <w:p>
+            <w:r>
+              <w:t>- Logbog</w:t>
+            </w:r>
+          </w:p>
+          <w:p>
+            <w:r>
+              <w:t>- Procesrapport</w:t>
+            </w:r>
+          </w:p>
+        </w:tc>
+      </w:tr>
+    </w:tbl>
+    <w:p>
+      <w:r>
+        <w:t>Første uge var</w:t>
+      </w:r>
+      <w:r>
+        <w:t xml:space="preserve"> for det meste</w:t>
+      </w:r>
+      <w:r>
+        <w:t xml:space="preserve"> sat af til planlægning og opsætning</w:t>
+      </w:r>
+      <w:r>
+        <w:t xml:space="preserve">. Her fik jeg lavet min problemformulering, case, diagrammer og mockups. Jeg havde tid til at lave noget research på nogle af de nye teknologier jeg ville prøve kræfter med som AWS og </w:t>
+      </w:r>
+      <w:proofErr w:type="spellStart"/>
+      <w:r>
+        <w:t>NoSQL</w:t>
+      </w:r>
+      <w:proofErr w:type="spellEnd"/>
+      <w:r>
+        <w:t xml:space="preserve"> Workbench. Jeg lavede også et helt lille testprojekt, hvor jeg øvede opsætningen af Lambda, </w:t>
+      </w:r>
+      <w:proofErr w:type="spellStart"/>
+      <w:r>
+        <w:t>DynamoDB</w:t>
+      </w:r>
+      <w:proofErr w:type="spellEnd"/>
+      <w:r>
+        <w:t xml:space="preserve"> og API Gateway. </w:t>
+      </w:r>
+    </w:p>
+    <w:p>
+      <w:r>
+        <w:t>I forhold til den estimerede tidsplan passer den nogenlunde. Jeg fik ikke startet på mit hovedprojekt, som jeg ellers havde troet.</w:t>
+      </w:r>
     </w:p>
     <w:p/>
     <w:p>
       <w:pPr>
-        <w:pStyle w:val="Heading2"/>
-      </w:pPr>
+        <w:rPr>
+          <w:b/>
+          <w:bCs/>
+        </w:rPr>
+      </w:pPr>
+      <w:r>
+        <w:rPr>
+          <w:b/>
+          <w:bCs/>
+        </w:rPr>
+        <w:t>Uge 2 (3-7 marts)</w:t>
+      </w:r>
+    </w:p>
+    <w:tbl>
+      <w:tblPr>
+        <w:tblStyle w:val="TableGrid"/>
+        <w:tblW w:w="0" w:type="auto"/>
+        <w:tblLook w:val="04A0" w:firstRow="1" w:lastRow="0" w:firstColumn="1" w:lastColumn="0" w:noHBand="0" w:noVBand="1"/>
+      </w:tblPr>
+      <w:tblGrid>
+        <w:gridCol w:w="1129"/>
+        <w:gridCol w:w="7887"/>
+      </w:tblGrid>
+      <w:tr>
+        <w:tc>
+          <w:tcPr>
+            <w:tcW w:w="1129" w:type="dxa"/>
+          </w:tcPr>
+          <w:p>
+            <w:pPr>
+              <w:rPr>
+                <w:b/>
+                <w:bCs/>
+              </w:rPr>
+            </w:pPr>
+            <w:r>
+              <w:rPr>
+                <w:b/>
+                <w:bCs/>
+              </w:rPr>
+              <w:t>Dag</w:t>
+            </w:r>
+          </w:p>
+        </w:tc>
+        <w:tc>
+          <w:tcPr>
+            <w:tcW w:w="7887" w:type="dxa"/>
+          </w:tcPr>
+          <w:p>
+            <w:pPr>
+              <w:rPr>
+                <w:b/>
+                <w:bCs/>
+              </w:rPr>
+            </w:pPr>
+            <w:r>
+              <w:rPr>
+                <w:b/>
+                <w:bCs/>
+              </w:rPr>
+              <w:t>Aktivitet</w:t>
+            </w:r>
+          </w:p>
+        </w:tc>
+      </w:tr>
+      <w:tr>
+        <w:tc>
+          <w:tcPr>
+            <w:tcW w:w="1129" w:type="dxa"/>
+          </w:tcPr>
+          <w:p>
+            <w:r>
+              <w:t>Mandag</w:t>
+            </w:r>
+          </w:p>
+        </w:tc>
+        <w:tc>
+          <w:tcPr>
+            <w:tcW w:w="7887" w:type="dxa"/>
+          </w:tcPr>
+          <w:p>
+            <w:r>
+              <w:t xml:space="preserve">- Opsætning af </w:t>
+            </w:r>
+            <w:proofErr w:type="spellStart"/>
+            <w:r>
+              <w:t>DynamoDB</w:t>
+            </w:r>
+            <w:proofErr w:type="spellEnd"/>
+            <w:r>
+              <w:t>, Lambda og API Gateway hos AWS</w:t>
+            </w:r>
+          </w:p>
+          <w:p>
+            <w:r>
+              <w:lastRenderedPageBreak/>
+              <w:t>- Opsætning af Google Maps API</w:t>
+            </w:r>
+          </w:p>
+          <w:p>
+            <w:r>
+              <w:t>- Opbyg API backend for users</w:t>
+            </w:r>
+          </w:p>
+          <w:p>
+            <w:r>
+              <w:t>- Logbog</w:t>
+            </w:r>
+          </w:p>
+        </w:tc>
+      </w:tr>
+      <w:tr>
+        <w:tc>
+          <w:tcPr>
+            <w:tcW w:w="1129" w:type="dxa"/>
+          </w:tcPr>
+          <w:p>
+            <w:r>
+              <w:t>Tirsdag</w:t>
+            </w:r>
+          </w:p>
+        </w:tc>
+        <w:tc>
+          <w:tcPr>
+            <w:tcW w:w="7887" w:type="dxa"/>
+          </w:tcPr>
+          <w:p>
+            <w:pPr>
+              <w:rPr>
+                <w:lang w:val="en-US"/>
+              </w:rPr>
+            </w:pPr>
+            <w:r>
+              <w:rPr>
+                <w:lang w:val="en-US"/>
+              </w:rPr>
+              <w:t xml:space="preserve">- </w:t>
+            </w:r>
+            <w:proofErr w:type="spellStart"/>
+            <w:r>
+              <w:rPr>
+                <w:lang w:val="en-US"/>
+              </w:rPr>
+              <w:t>B</w:t>
+            </w:r>
+            <w:r>
+              <w:rPr>
+                <w:lang w:val="en-US"/>
+              </w:rPr>
+              <w:t>esøg</w:t>
+            </w:r>
+            <w:proofErr w:type="spellEnd"/>
+            <w:r>
+              <w:rPr>
+                <w:lang w:val="en-US"/>
+              </w:rPr>
+              <w:t xml:space="preserve"> </w:t>
+            </w:r>
+            <w:proofErr w:type="spellStart"/>
+            <w:r>
+              <w:rPr>
+                <w:lang w:val="en-US"/>
+              </w:rPr>
+              <w:t>fra</w:t>
+            </w:r>
+            <w:proofErr w:type="spellEnd"/>
+            <w:r>
+              <w:rPr>
+                <w:lang w:val="en-US"/>
+              </w:rPr>
+              <w:t xml:space="preserve"> Dansk Metal</w:t>
+            </w:r>
+          </w:p>
+          <w:p>
+            <w:pPr>
+              <w:rPr>
+                <w:lang w:val="en-US"/>
+              </w:rPr>
+            </w:pPr>
+            <w:r>
+              <w:rPr>
+                <w:lang w:val="en-US"/>
+              </w:rPr>
+              <w:t>- Models and Controllers</w:t>
+            </w:r>
+          </w:p>
+          <w:p>
+            <w:pPr>
+              <w:rPr>
+                <w:lang w:val="en-US"/>
+              </w:rPr>
+            </w:pPr>
+            <w:r>
+              <w:rPr>
+                <w:lang w:val="en-US"/>
+              </w:rPr>
+              <w:t xml:space="preserve">- </w:t>
+            </w:r>
+            <w:proofErr w:type="spellStart"/>
+            <w:r>
+              <w:rPr>
+                <w:lang w:val="en-US"/>
+              </w:rPr>
+              <w:t>Logbo</w:t>
+            </w:r>
+            <w:r>
+              <w:rPr>
+                <w:lang w:val="en-US"/>
+              </w:rPr>
+              <w:t>g</w:t>
+            </w:r>
+            <w:proofErr w:type="spellEnd"/>
+          </w:p>
+        </w:tc>
+      </w:tr>
+      <w:tr>
+        <w:tc>
+          <w:tcPr>
+            <w:tcW w:w="1129" w:type="dxa"/>
+          </w:tcPr>
+          <w:p>
+            <w:r>
+              <w:t>Onsdag</w:t>
+            </w:r>
+          </w:p>
+        </w:tc>
+        <w:tc>
+          <w:tcPr>
+            <w:tcW w:w="7887" w:type="dxa"/>
+          </w:tcPr>
+          <w:p>
+            <w:r>
+              <w:t>- Logbog</w:t>
+            </w:r>
+          </w:p>
+          <w:p>
+            <w:r>
+              <w:t>- Test af backend (AWS og Google Maps)</w:t>
+            </w:r>
+          </w:p>
+          <w:p>
+            <w:r>
+              <w:t>- Frontend</w:t>
+            </w:r>
+          </w:p>
+        </w:tc>
+      </w:tr>
+      <w:tr>
+        <w:tc>
+          <w:tcPr>
+            <w:tcW w:w="1129" w:type="dxa"/>
+          </w:tcPr>
+          <w:p>
+            <w:r>
+              <w:t>Torsdag</w:t>
+            </w:r>
+          </w:p>
+        </w:tc>
+        <w:tc>
+          <w:tcPr>
+            <w:tcW w:w="7887" w:type="dxa"/>
+          </w:tcPr>
+          <w:p>
+            <w:r>
+              <w:t>- Logbog</w:t>
+            </w:r>
+          </w:p>
+          <w:p>
+            <w:r>
+              <w:t>- Frontend</w:t>
+            </w:r>
+          </w:p>
+        </w:tc>
+      </w:tr>
+      <w:tr>
+        <w:tc>
+          <w:tcPr>
+            <w:tcW w:w="1129" w:type="dxa"/>
+          </w:tcPr>
+          <w:p>
+            <w:r>
+              <w:t>Fredag</w:t>
+            </w:r>
+          </w:p>
+        </w:tc>
+        <w:tc>
+          <w:tcPr>
+            <w:tcW w:w="7887" w:type="dxa"/>
+          </w:tcPr>
+          <w:p>
+            <w:r>
+              <w:t>- Logbog</w:t>
+            </w:r>
+          </w:p>
+          <w:p>
+            <w:r>
+              <w:t>- Frontend (brugerhåndtering)</w:t>
+            </w:r>
+          </w:p>
+          <w:p>
+            <w:r>
+              <w:t>- Procesrappor</w:t>
+            </w:r>
+            <w:r>
+              <w:t>t</w:t>
+            </w:r>
+          </w:p>
+        </w:tc>
+      </w:tr>
+    </w:tbl>
+    <w:p>
+      <w:r>
+        <w:t xml:space="preserve">Anden uge starter fint, med at jeg får opsat mine services hos AWS og får min API </w:t>
+      </w:r>
+      <w:proofErr w:type="spellStart"/>
+      <w:r>
+        <w:t>key</w:t>
+      </w:r>
+      <w:proofErr w:type="spellEnd"/>
+      <w:r>
+        <w:t xml:space="preserve"> hos Google. Jeg begynder at bygge min API til brugerhåndtering.</w:t>
+      </w:r>
       <w:r>
         <w:br/>
-      </w:r>
-      <w:r>
-        <w:t>Brugerhåndtering</w:t>
-      </w:r>
-      <w:bookmarkEnd w:id="12"/>
+        <w:t xml:space="preserve">Jeg får testet mine services og alt ser indtil videre fint ud. </w:t>
+      </w:r>
+      <w:r>
+        <w:br/>
+        <w:t>Jeg får begyndt arbejdet på min frontend.</w:t>
+      </w:r>
+    </w:p>
+    <w:p>
+      <w:r>
+        <w:t>I forhold til den estimerede tidsplan, burde jeg have været færdig med opsætningen af mine services. Med andre ord; det burde bare køre nu. Derudover, følger jeg stadig tidsplanen.</w:t>
+      </w:r>
+    </w:p>
+    <w:p>
+      <w:pPr>
+        <w:rPr>
+          <w:b/>
+          <w:bCs/>
+        </w:rPr>
+      </w:pPr>
+      <w:r>
+        <w:rPr>
+          <w:b/>
+          <w:bCs/>
+        </w:rPr>
+        <w:t>Uge 3 (10-14 marts)</w:t>
+      </w:r>
+    </w:p>
+    <w:tbl>
+      <w:tblPr>
+        <w:tblStyle w:val="TableGrid"/>
+        <w:tblW w:w="0" w:type="auto"/>
+        <w:tblLook w:val="04A0" w:firstRow="1" w:lastRow="0" w:firstColumn="1" w:lastColumn="0" w:noHBand="0" w:noVBand="1"/>
+      </w:tblPr>
+      <w:tblGrid>
+        <w:gridCol w:w="1129"/>
+        <w:gridCol w:w="7887"/>
+      </w:tblGrid>
+      <w:tr>
+        <w:tc>
+          <w:tcPr>
+            <w:tcW w:w="1129" w:type="dxa"/>
+          </w:tcPr>
+          <w:p>
+            <w:pPr>
+              <w:rPr>
+                <w:b/>
+                <w:bCs/>
+              </w:rPr>
+            </w:pPr>
+            <w:r>
+              <w:rPr>
+                <w:b/>
+                <w:bCs/>
+              </w:rPr>
+              <w:t>Dag</w:t>
+            </w:r>
+          </w:p>
+        </w:tc>
+        <w:tc>
+          <w:tcPr>
+            <w:tcW w:w="7887" w:type="dxa"/>
+          </w:tcPr>
+          <w:p>
+            <w:pPr>
+              <w:rPr>
+                <w:b/>
+                <w:bCs/>
+              </w:rPr>
+            </w:pPr>
+            <w:r>
+              <w:rPr>
+                <w:b/>
+                <w:bCs/>
+              </w:rPr>
+              <w:t>Aktivitet</w:t>
+            </w:r>
+          </w:p>
+        </w:tc>
+      </w:tr>
+      <w:tr>
+        <w:tc>
+          <w:tcPr>
+            <w:tcW w:w="1129" w:type="dxa"/>
+          </w:tcPr>
+          <w:p>
+            <w:r>
+              <w:t>Mandag</w:t>
+            </w:r>
+          </w:p>
+        </w:tc>
+        <w:tc>
+          <w:tcPr>
+            <w:tcW w:w="7887" w:type="dxa"/>
+          </w:tcPr>
+          <w:p>
+            <w:r>
+              <w:t>- Frontend (Valg af destination)</w:t>
+            </w:r>
+          </w:p>
+          <w:p>
+            <w:r>
+              <w:t>- Logbog</w:t>
+            </w:r>
+          </w:p>
+          <w:p>
+            <w:r>
+              <w:t xml:space="preserve">- </w:t>
+            </w:r>
+            <w:proofErr w:type="spellStart"/>
+            <w:r>
+              <w:t>Processrapport</w:t>
+            </w:r>
+            <w:proofErr w:type="spellEnd"/>
+          </w:p>
+        </w:tc>
+      </w:tr>
+      <w:tr>
+        <w:tc>
+          <w:tcPr>
+            <w:tcW w:w="1129" w:type="dxa"/>
+          </w:tcPr>
+          <w:p>
+            <w:r>
+              <w:t>Tirsdag</w:t>
+            </w:r>
+          </w:p>
+        </w:tc>
+        <w:tc>
+          <w:tcPr>
+            <w:tcW w:w="7887" w:type="dxa"/>
+          </w:tcPr>
+          <w:p>
+            <w:r>
+              <w:t>- Logbog</w:t>
+            </w:r>
+          </w:p>
+          <w:p>
+            <w:r>
+              <w:t>- Frontend (Opsætning af præferencer, Destination)</w:t>
+            </w:r>
+          </w:p>
+          <w:p>
+            <w:r>
+              <w:t>- Google Maps API</w:t>
+            </w:r>
+          </w:p>
+          <w:p>
+            <w:r>
+              <w:t>- Procesrapport</w:t>
+            </w:r>
+          </w:p>
+        </w:tc>
+      </w:tr>
+      <w:tr>
+        <w:tc>
+          <w:tcPr>
+            <w:tcW w:w="1129" w:type="dxa"/>
+          </w:tcPr>
+          <w:p>
+            <w:r>
+              <w:t>Onsdag</w:t>
+            </w:r>
+          </w:p>
+        </w:tc>
+        <w:tc>
+          <w:tcPr>
+            <w:tcW w:w="7887" w:type="dxa"/>
+          </w:tcPr>
+          <w:p>
+            <w:r>
+              <w:t xml:space="preserve">- Forsøgte at løse problem </w:t>
+            </w:r>
+            <w:r>
+              <w:t>brugerhåndtering</w:t>
+            </w:r>
+            <w:r>
+              <w:t>. Fejlede.</w:t>
+            </w:r>
+          </w:p>
+          <w:p>
+            <w:r>
+              <w:t>- Logbo</w:t>
+            </w:r>
+            <w:r>
+              <w:t>g</w:t>
+            </w:r>
+          </w:p>
+        </w:tc>
+      </w:tr>
+      <w:tr>
+        <w:tc>
+          <w:tcPr>
+            <w:tcW w:w="1129" w:type="dxa"/>
+          </w:tcPr>
+          <w:p>
+            <w:r>
+              <w:t>Torsdag</w:t>
+            </w:r>
+          </w:p>
+        </w:tc>
+        <w:tc>
+          <w:tcPr>
+            <w:tcW w:w="7887" w:type="dxa"/>
+          </w:tcPr>
+          <w:p>
+            <w:r>
+              <w:t>- Logbog</w:t>
+            </w:r>
+          </w:p>
+          <w:p>
+            <w:r>
+              <w:t xml:space="preserve">- User </w:t>
+            </w:r>
+            <w:proofErr w:type="spellStart"/>
+            <w:r>
+              <w:t>Preferences</w:t>
+            </w:r>
+            <w:proofErr w:type="spellEnd"/>
+            <w:r>
+              <w:t xml:space="preserve"> Page</w:t>
+            </w:r>
+          </w:p>
+        </w:tc>
+      </w:tr>
+      <w:tr>
+        <w:tc>
+          <w:tcPr>
+            <w:tcW w:w="1129" w:type="dxa"/>
+          </w:tcPr>
+          <w:p>
+            <w:r>
+              <w:t>Fredag</w:t>
+            </w:r>
+          </w:p>
+        </w:tc>
+        <w:tc>
+          <w:tcPr>
+            <w:tcW w:w="7887" w:type="dxa"/>
+          </w:tcPr>
+          <w:p>
+            <w:r>
+              <w:t>- Logbog</w:t>
+            </w:r>
+          </w:p>
+          <w:p>
+            <w:r>
+              <w:t>- Trip Suggestions Page</w:t>
+            </w:r>
+          </w:p>
+        </w:tc>
+      </w:tr>
+      <w:tr>
+        <w:tc>
+          <w:tcPr>
+            <w:tcW w:w="1129" w:type="dxa"/>
+          </w:tcPr>
+          <w:p>
+            <w:r>
+              <w:t xml:space="preserve">Lørdag </w:t>
+            </w:r>
+          </w:p>
+        </w:tc>
+        <w:tc>
+          <w:tcPr>
+            <w:tcW w:w="7887" w:type="dxa"/>
+          </w:tcPr>
+          <w:p>
+            <w:r>
+              <w:t>- Logbog</w:t>
+            </w:r>
+          </w:p>
+          <w:p>
+            <w:r>
+              <w:t>- Edit trip page</w:t>
+            </w:r>
+          </w:p>
+        </w:tc>
+      </w:tr>
+      <w:tr>
+        <w:tc>
+          <w:tcPr>
+            <w:tcW w:w="1129" w:type="dxa"/>
+          </w:tcPr>
+          <w:p>
+            <w:r>
+              <w:t>Søndag</w:t>
+            </w:r>
+          </w:p>
+        </w:tc>
+        <w:tc>
+          <w:tcPr>
+            <w:tcW w:w="7887" w:type="dxa"/>
+          </w:tcPr>
+          <w:p>
+            <w:r>
+              <w:t>- Logbog</w:t>
+            </w:r>
+          </w:p>
+          <w:p>
+            <w:r>
+              <w:t>- Detaljeret overblik over den enkelte dag + navigation.</w:t>
+            </w:r>
+          </w:p>
+        </w:tc>
+      </w:tr>
+    </w:tbl>
+    <w:p>
+      <w:r>
+        <w:t xml:space="preserve">Denne uge, begynder planen at skride. Jeg sidder skiftevis og arbejder med front- og backend. Sidder og kæmper med brugerhåndtering. Og når det bliver for frustrerende, sidder jeg lidt med noget frontend. </w:t>
+      </w:r>
+      <w:r>
+        <w:br/>
+        <w:t>Onsdag aften sætter jeg brugerhåndtering til side, for at fokusere på resten af min app. På dette tidspunkt var planen at vende tilbage til det igen på et senere tidspunkt.</w:t>
+      </w:r>
+      <w:r>
+        <w:br/>
+        <w:t xml:space="preserve">Torsdag til søndag sidder jeg </w:t>
+      </w:r>
+      <w:r>
+        <w:t xml:space="preserve">hovedsageligt med frontend. Mit fokus nu er at have et funktionelt produkt at vise til svendeprøven. </w:t>
+      </w:r>
+      <w:r>
+        <w:br/>
+      </w:r>
+      <w:r>
+        <w:lastRenderedPageBreak/>
+        <w:t xml:space="preserve">Grundet udfordringerne med brugerhåndteringen, ender jeg med at sidde og arbejde på projektet hele weekenden også. </w:t>
+      </w:r>
+    </w:p>
+    <w:p>
+      <w:r>
+        <w:t xml:space="preserve">I forhold til den estimerede tidsplan, var planen sat sådan op, at jeg ikke skulle arbejde i weekenden. Jeg skulle også have været færdig med min demo. </w:t>
+      </w:r>
+      <w:r>
+        <w:br/>
+        <w:t>Jeg skulle også have begyndt på min produktrapport.</w:t>
+      </w:r>
+    </w:p>
+    <w:p>
+      <w:pPr>
+        <w:rPr>
+          <w:b/>
+          <w:bCs/>
+        </w:rPr>
+      </w:pPr>
+      <w:r>
+        <w:rPr>
+          <w:b/>
+          <w:bCs/>
+        </w:rPr>
+        <w:t>Uge 4 (17-21 marts)</w:t>
+      </w:r>
+    </w:p>
+    <w:tbl>
+      <w:tblPr>
+        <w:tblStyle w:val="TableGrid"/>
+        <w:tblW w:w="0" w:type="auto"/>
+        <w:tblLook w:val="04A0" w:firstRow="1" w:lastRow="0" w:firstColumn="1" w:lastColumn="0" w:noHBand="0" w:noVBand="1"/>
+      </w:tblPr>
+      <w:tblGrid>
+        <w:gridCol w:w="1129"/>
+        <w:gridCol w:w="7887"/>
+      </w:tblGrid>
+      <w:tr>
+        <w:tc>
+          <w:tcPr>
+            <w:tcW w:w="1129" w:type="dxa"/>
+          </w:tcPr>
+          <w:p>
+            <w:pPr>
+              <w:rPr>
+                <w:b/>
+                <w:bCs/>
+              </w:rPr>
+            </w:pPr>
+            <w:r>
+              <w:rPr>
+                <w:b/>
+                <w:bCs/>
+              </w:rPr>
+              <w:t>Dag</w:t>
+            </w:r>
+          </w:p>
+        </w:tc>
+        <w:tc>
+          <w:tcPr>
+            <w:tcW w:w="7887" w:type="dxa"/>
+          </w:tcPr>
+          <w:p>
+            <w:pPr>
+              <w:rPr>
+                <w:b/>
+                <w:bCs/>
+              </w:rPr>
+            </w:pPr>
+            <w:r>
+              <w:rPr>
+                <w:b/>
+                <w:bCs/>
+              </w:rPr>
+              <w:t>Aktivitet</w:t>
+            </w:r>
+          </w:p>
+        </w:tc>
+      </w:tr>
+      <w:tr>
+        <w:tc>
+          <w:tcPr>
+            <w:tcW w:w="1129" w:type="dxa"/>
+          </w:tcPr>
+          <w:p>
+            <w:r>
+              <w:t>Mandag</w:t>
+            </w:r>
+          </w:p>
+        </w:tc>
+        <w:tc>
+          <w:tcPr>
+            <w:tcW w:w="7887" w:type="dxa"/>
+          </w:tcPr>
+          <w:p>
+            <w:r>
+              <w:t>- Logbog</w:t>
+            </w:r>
+          </w:p>
+          <w:p>
+            <w:r>
+              <w:t xml:space="preserve">- </w:t>
+            </w:r>
+            <w:proofErr w:type="spellStart"/>
+            <w:r>
+              <w:t>Bugfixing</w:t>
+            </w:r>
+            <w:proofErr w:type="spellEnd"/>
+            <w:r>
+              <w:t xml:space="preserve"> og </w:t>
+            </w:r>
+            <w:proofErr w:type="spellStart"/>
+            <w:r>
+              <w:t>cleanup</w:t>
+            </w:r>
+            <w:proofErr w:type="spellEnd"/>
+            <w:r>
+              <w:t>.</w:t>
+            </w:r>
+          </w:p>
+        </w:tc>
+      </w:tr>
+      <w:tr>
+        <w:tc>
+          <w:tcPr>
+            <w:tcW w:w="1129" w:type="dxa"/>
+          </w:tcPr>
+          <w:p>
+            <w:r>
+              <w:t>Tirsdag</w:t>
+            </w:r>
+          </w:p>
+        </w:tc>
+        <w:tc>
+          <w:tcPr>
+            <w:tcW w:w="7887" w:type="dxa"/>
+          </w:tcPr>
+          <w:p>
+            <w:r>
+              <w:t>- Logbog</w:t>
+            </w:r>
+          </w:p>
+          <w:p>
+            <w:r>
+              <w:t>- Produktrapport</w:t>
+            </w:r>
+          </w:p>
+          <w:p>
+            <w:r>
+              <w:t>- Procesrapport</w:t>
+            </w:r>
+          </w:p>
+        </w:tc>
+      </w:tr>
+      <w:tr>
+        <w:tc>
+          <w:tcPr>
+            <w:tcW w:w="1129" w:type="dxa"/>
+          </w:tcPr>
+          <w:p>
+            <w:r>
+              <w:t>Onsdag</w:t>
+            </w:r>
+          </w:p>
+        </w:tc>
+        <w:tc>
+          <w:tcPr>
+            <w:tcW w:w="7887" w:type="dxa"/>
+          </w:tcPr>
+          <w:p>
+            <w:r>
+              <w:t>- Logbog</w:t>
+            </w:r>
+          </w:p>
+          <w:p>
+            <w:r>
+              <w:t>- Procesrapport</w:t>
+            </w:r>
+          </w:p>
+          <w:p>
+            <w:r>
+              <w:t>- Produktrapport</w:t>
+            </w:r>
+          </w:p>
+        </w:tc>
+      </w:tr>
+      <w:tr>
+        <w:tc>
+          <w:tcPr>
+            <w:tcW w:w="1129" w:type="dxa"/>
+          </w:tcPr>
+          <w:p>
+            <w:r>
+              <w:t>Torsdag</w:t>
+            </w:r>
+          </w:p>
+        </w:tc>
+        <w:tc>
+          <w:tcPr>
+            <w:tcW w:w="7887" w:type="dxa"/>
+          </w:tcPr>
+          <w:p>
+            <w:r>
+              <w:t>- Logbog</w:t>
+            </w:r>
+          </w:p>
+          <w:p>
+            <w:r>
+              <w:t>- Produktrapport</w:t>
+            </w:r>
+          </w:p>
+          <w:p>
+            <w:r>
+              <w:t>- Procesrapport</w:t>
+            </w:r>
+          </w:p>
+        </w:tc>
+      </w:tr>
+      <w:tr>
+        <w:tc>
+          <w:tcPr>
+            <w:tcW w:w="1129" w:type="dxa"/>
+          </w:tcPr>
+          <w:p>
+            <w:r>
+              <w:t>Fredag</w:t>
+            </w:r>
+          </w:p>
+        </w:tc>
+        <w:tc>
+          <w:tcPr>
+            <w:tcW w:w="7887" w:type="dxa"/>
+          </w:tcPr>
+          <w:p>
+            <w:r>
+              <w:t>- Logbog</w:t>
+            </w:r>
+          </w:p>
+          <w:p>
+            <w:r>
+              <w:t>- Procesrapport</w:t>
+            </w:r>
+          </w:p>
+          <w:p>
+            <w:r>
+              <w:t>- Sidste polering af projekt</w:t>
+            </w:r>
+            <w:r>
+              <w:t xml:space="preserve"> inden aflevering</w:t>
+            </w:r>
+          </w:p>
+        </w:tc>
+      </w:tr>
+    </w:tbl>
+    <w:p>
+      <w:r>
+        <w:t xml:space="preserve">Hele mandag brugte jeg på at fikse alle de bugs jeg havde fundet undervejs gennem de løbende tests af min app. Der er stadig nogle stykker, men fik ram på de fleste. </w:t>
+      </w:r>
+    </w:p>
+    <w:p>
+      <w:r>
+        <w:t xml:space="preserve">Resten af ugen gik med at skrive rapporter. Jeg havde samlet ind og skrevet noter til min </w:t>
+      </w:r>
+      <w:proofErr w:type="spellStart"/>
+      <w:r>
+        <w:t>procesrapport</w:t>
+      </w:r>
+      <w:proofErr w:type="spellEnd"/>
+      <w:r>
+        <w:t xml:space="preserve"> undervejs i udviklingen.</w:t>
+      </w:r>
+      <w:r>
+        <w:t xml:space="preserve"> Produktrapporten skulle jeg skrive fra bunden.</w:t>
+      </w:r>
+    </w:p>
+    <w:p>
+      <w:r>
+        <w:rPr>
+          <w:sz w:val="4"/>
+          <w:szCs w:val="4"/>
+        </w:rPr>
+        <w:t>Som en sidenote, forstår jeg slet ikke hvordan jeg skulle have haft tid til at skrive rapport under udviklingen af mit produkt. Forstår heller ikke hvorfor der skal skrives to rapporter, når man sagtens bare kunne lave en samlet.</w:t>
+      </w:r>
+    </w:p>
+    <w:p>
+      <w:pPr>
+        <w:pStyle w:val="Heading1"/>
+      </w:pPr>
+      <w:bookmarkStart w:id="16" w:name="_Toc193397794"/>
+      <w:r>
+        <w:t>Perspektivering</w:t>
+      </w:r>
+      <w:bookmarkEnd w:id="16"/>
     </w:p>
     <w:p/>
     <w:p>
       <w:pPr>
-        <w:pStyle w:val="Heading2"/>
-      </w:pPr>
-      <w:bookmarkStart w:id="14" w:name="_Toc193360809"/>
-      <w:r>
-        <w:t>Realiseret tidsplan</w:t>
-      </w:r>
-      <w:bookmarkEnd w:id="14"/>
-    </w:p>
-    <w:p>
-      <w:r>
-        <w:t>Hvordan afviger den fra den estimerede? Hvorfor?</w:t>
-      </w:r>
+        <w:pStyle w:val="Heading1"/>
+      </w:pPr>
+      <w:bookmarkStart w:id="17" w:name="_Toc193397795"/>
+      <w:r>
+        <w:t>Konklusion</w:t>
+      </w:r>
+      <w:bookmarkEnd w:id="17"/>
     </w:p>
     <w:p/>
     <w:p>
       <w:pPr>
-        <w:pStyle w:val="Heading2"/>
-      </w:pPr>
-      <w:bookmarkStart w:id="15" w:name="_Toc193360810"/>
-      <w:r>
-        <w:t>Logbog (Bilag?)</w:t>
-      </w:r>
-      <w:bookmarkEnd w:id="15"/>
-    </w:p>
-    <w:p/>
-    <w:p>
-      <w:pPr>
         <w:pStyle w:val="Heading1"/>
       </w:pPr>
-      <w:bookmarkStart w:id="16" w:name="_Toc193360811"/>
-      <w:r>
-        <w:t>Perspektivering</w:t>
-      </w:r>
-      <w:bookmarkEnd w:id="16"/>
-    </w:p>
-    <w:p/>
-    <w:p>
-      <w:pPr>
-        <w:pStyle w:val="Heading1"/>
-      </w:pPr>
-      <w:bookmarkStart w:id="17" w:name="_Toc193360812"/>
-      <w:r>
-        <w:lastRenderedPageBreak/>
-        <w:t>Konklusion</w:t>
-      </w:r>
-      <w:bookmarkEnd w:id="17"/>
-    </w:p>
-    <w:p/>
-    <w:p>
-      <w:pPr>
-        <w:pStyle w:val="Heading1"/>
-      </w:pPr>
+      <w:bookmarkStart w:id="18" w:name="_Toc193397796"/>
       <w:r>
         <w:t>Kilder</w:t>
       </w:r>
       <w:r>
         <w:t xml:space="preserve"> og referencer</w:t>
       </w:r>
+      <w:bookmarkEnd w:id="18"/>
     </w:p>
     <w:p>
       <w:pPr>
@@ -3312,14 +4980,16 @@
           <w:lang w:val="en-US"/>
         </w:rPr>
       </w:pPr>
-      <w:bookmarkStart w:id="18" w:name="_Toc193368539"/>
+      <w:bookmarkStart w:id="19" w:name="_Toc193368539"/>
+      <w:bookmarkStart w:id="20" w:name="_Toc193397797"/>
       <w:r>
         <w:rPr>
           <w:lang w:val="en-US"/>
         </w:rPr>
         <w:t>YouTube</w:t>
       </w:r>
-      <w:bookmarkEnd w:id="18"/>
+      <w:bookmarkEnd w:id="19"/>
+      <w:bookmarkEnd w:id="20"/>
     </w:p>
     <w:p>
       <w:pPr>
@@ -3375,11 +5045,13 @@
       <w:pPr>
         <w:pStyle w:val="Heading2"/>
       </w:pPr>
-      <w:bookmarkStart w:id="19" w:name="_Toc193368540"/>
+      <w:bookmarkStart w:id="21" w:name="_Toc193368540"/>
+      <w:bookmarkStart w:id="22" w:name="_Toc193397798"/>
       <w:r>
         <w:t>AI</w:t>
       </w:r>
-      <w:bookmarkEnd w:id="19"/>
+      <w:bookmarkEnd w:id="21"/>
+      <w:bookmarkEnd w:id="22"/>
     </w:p>
     <w:p>
       <w:hyperlink r:id="rId15" w:history="1">
@@ -3395,7 +5067,7 @@
       </w:r>
     </w:p>
     <w:p>
-      <w:bookmarkStart w:id="20" w:name="_Hlk193368995"/>
+      <w:bookmarkStart w:id="23" w:name="_Hlk193368995"/>
       <w:r>
         <w:t>GitHub Copilot</w:t>
       </w:r>
@@ -3404,12 +5076,14 @@
       <w:pPr>
         <w:pStyle w:val="Heading2"/>
       </w:pPr>
-      <w:bookmarkStart w:id="21" w:name="_Toc193368541"/>
-      <w:bookmarkEnd w:id="20"/>
+      <w:bookmarkStart w:id="24" w:name="_Toc193368541"/>
+      <w:bookmarkStart w:id="25" w:name="_Toc193397799"/>
+      <w:bookmarkEnd w:id="23"/>
       <w:r>
         <w:t>Grafik</w:t>
       </w:r>
-      <w:bookmarkEnd w:id="21"/>
+      <w:bookmarkEnd w:id="24"/>
+      <w:bookmarkEnd w:id="25"/>
     </w:p>
     <w:p>
       <w:r>
@@ -3430,22 +5104,23 @@
       <w:pPr>
         <w:pStyle w:val="Heading1"/>
       </w:pPr>
+      <w:bookmarkStart w:id="26" w:name="_Toc193397800"/>
       <w:r>
         <w:t>Bilag</w:t>
       </w:r>
+      <w:bookmarkEnd w:id="26"/>
     </w:p>
     <w:p>
       <w:pPr>
         <w:pStyle w:val="Heading2"/>
       </w:pPr>
+      <w:bookmarkStart w:id="27" w:name="_Toc193397801"/>
       <w:r>
         <w:t>Bilag 1 – Mockups</w:t>
       </w:r>
-    </w:p>
-    <w:p>
-      <w:pPr>
-        <w:pStyle w:val="Heading2"/>
-      </w:pPr>
+      <w:bookmarkEnd w:id="27"/>
+    </w:p>
+    <w:p>
       <w:r>
         <w:rPr>
           <w:noProof/>
@@ -5112,6 +6787,38 @@
       <w:shd w:val="clear" w:color="auto" w:fill="E1DFDD"/>
     </w:rPr>
   </w:style>
+  <w:style w:type="table" w:styleId="TableGrid">
+    <w:name w:val="Table Grid"/>
+    <w:basedOn w:val="TableNormal"/>
+    <w:uiPriority w:val="39"/>
+    <w:rsid w:val="00326E41"/>
+    <w:pPr>
+      <w:spacing w:after="0" w:line="240" w:lineRule="auto"/>
+    </w:pPr>
+    <w:tblPr>
+      <w:tblBorders>
+        <w:top w:val="single" w:sz="4" w:space="0" w:color="auto"/>
+        <w:left w:val="single" w:sz="4" w:space="0" w:color="auto"/>
+        <w:bottom w:val="single" w:sz="4" w:space="0" w:color="auto"/>
+        <w:right w:val="single" w:sz="4" w:space="0" w:color="auto"/>
+        <w:insideH w:val="single" w:sz="4" w:space="0" w:color="auto"/>
+        <w:insideV w:val="single" w:sz="4" w:space="0" w:color="auto"/>
+      </w:tblBorders>
+    </w:tblPr>
+  </w:style>
+  <w:style w:type="paragraph" w:styleId="TOC3">
+    <w:name w:val="toc 3"/>
+    <w:basedOn w:val="Normal"/>
+    <w:next w:val="Normal"/>
+    <w:autoRedefine/>
+    <w:uiPriority w:val="39"/>
+    <w:unhideWhenUsed/>
+    <w:rsid w:val="00D8682D"/>
+    <w:pPr>
+      <w:spacing w:after="100"/>
+      <w:ind w:left="480"/>
+    </w:pPr>
+  </w:style>
 </w:styles>
 </file>
 

</xml_diff>